<commit_message>
new sql dump and additions to report
</commit_message>
<xml_diff>
--- a/mt/information_management_3041/database-assignment/DATABASE PROJECT REPORT.docx
+++ b/mt/information_management_3041/database-assignment/DATABASE PROJECT REPORT.docx
@@ -780,6 +780,7 @@
     </w:p>
     <w:p>
       <w:pPr>
+        <w:jc w:val="center"/>
         <w:rPr>
           <w:b/>
           <w:sz w:val="28"/>
@@ -792,10 +793,10 @@
           <w:sz w:val="28"/>
         </w:rPr>
         <w:drawing>
-          <wp:inline distT="0" distB="0" distL="0" distR="0" wp14:anchorId="346C739C" wp14:editId="4DB1A376">
-            <wp:extent cx="5727700" cy="4260215"/>
-            <wp:effectExtent l="0" t="0" r="0" b="0"/>
-            <wp:docPr id="5" name="Picture 5"/>
+          <wp:inline distT="0" distB="0" distL="0" distR="0" wp14:anchorId="3B7B9F2D" wp14:editId="2A27BF5A">
+            <wp:extent cx="5727700" cy="1610995"/>
+            <wp:effectExtent l="12700" t="12700" r="12700" b="14605"/>
+            <wp:docPr id="9" name="Picture 9"/>
             <wp:cNvGraphicFramePr>
               <a:graphicFrameLocks xmlns:a="http://schemas.openxmlformats.org/drawingml/2006/main" noChangeAspect="1"/>
             </wp:cNvGraphicFramePr>
@@ -803,7 +804,7 @@
               <a:graphicData uri="http://schemas.openxmlformats.org/drawingml/2006/picture">
                 <pic:pic xmlns:pic="http://schemas.openxmlformats.org/drawingml/2006/picture">
                   <pic:nvPicPr>
-                    <pic:cNvPr id="5" name="Screen Shot 2018-11-14 at 20.28.03.png"/>
+                    <pic:cNvPr id="9" name="Screen Shot 2018-11-15 at 20.04.39.png"/>
                     <pic:cNvPicPr/>
                   </pic:nvPicPr>
                   <pic:blipFill>
@@ -821,11 +822,16 @@
                   <pic:spPr>
                     <a:xfrm>
                       <a:off x="0" y="0"/>
-                      <a:ext cx="5727700" cy="4260215"/>
+                      <a:ext cx="5727700" cy="1610995"/>
                     </a:xfrm>
                     <a:prstGeom prst="rect">
                       <a:avLst/>
                     </a:prstGeom>
+                    <a:ln>
+                      <a:solidFill>
+                        <a:schemeClr val="tx1"/>
+                      </a:solidFill>
+                    </a:ln>
                   </pic:spPr>
                 </pic:pic>
               </a:graphicData>
@@ -838,18 +844,134 @@
       <w:pPr>
         <w:rPr>
           <w:b/>
+          <w:sz w:val="28"/>
+          <w:u w:val="single"/>
+        </w:rPr>
+      </w:pPr>
+    </w:p>
+    <w:p>
+      <w:pPr>
+        <w:pStyle w:val="ListParagraph"/>
+        <w:numPr>
+          <w:ilvl w:val="0"/>
+          <w:numId w:val="3"/>
+        </w:numPr>
+        <w:rPr>
+          <w:b/>
+          <w:sz w:val="28"/>
+          <w:u w:val="single"/>
+        </w:rPr>
+      </w:pPr>
+      <w:r>
+        <w:rPr>
+          <w:color w:val="FF0000"/>
+          <w:sz w:val="28"/>
+          <w:u w:val="single"/>
+        </w:rPr>
+        <w:t>Primary Key:</w:t>
+      </w:r>
+      <w:r>
+        <w:rPr>
+          <w:sz w:val="28"/>
+        </w:rPr>
+        <w:t xml:space="preserve"> fixture_id</w:t>
+      </w:r>
+    </w:p>
+    <w:p>
+      <w:pPr>
+        <w:pStyle w:val="ListParagraph"/>
+        <w:numPr>
+          <w:ilvl w:val="0"/>
+          <w:numId w:val="3"/>
+        </w:numPr>
+        <w:rPr>
+          <w:b/>
+          <w:sz w:val="28"/>
+          <w:u w:val="single"/>
+        </w:rPr>
+      </w:pPr>
+      <w:r>
+        <w:rPr>
+          <w:color w:val="FF0000"/>
+          <w:sz w:val="28"/>
+          <w:u w:val="single"/>
+        </w:rPr>
+        <w:t>Foreign</w:t>
+      </w:r>
+      <w:r>
+        <w:rPr>
+          <w:color w:val="FF0000"/>
+          <w:sz w:val="28"/>
+          <w:u w:val="single"/>
+        </w:rPr>
+        <w:t xml:space="preserve"> Key</w:t>
+      </w:r>
+      <w:r>
+        <w:rPr>
+          <w:color w:val="FF0000"/>
+          <w:sz w:val="28"/>
+          <w:u w:val="single"/>
+        </w:rPr>
+        <w:t>s</w:t>
+      </w:r>
+      <w:r>
+        <w:rPr>
+          <w:color w:val="FF0000"/>
+          <w:sz w:val="28"/>
+          <w:u w:val="single"/>
+        </w:rPr>
+        <w:t>:</w:t>
+      </w:r>
+      <w:r>
+        <w:rPr>
+          <w:sz w:val="28"/>
+        </w:rPr>
+        <w:t xml:space="preserve"> </w:t>
+      </w:r>
+      <w:r>
+        <w:rPr>
+          <w:sz w:val="28"/>
+        </w:rPr>
+        <w:t>{home_team_id, away_team_id, stadium_id}</w:t>
+      </w:r>
+    </w:p>
+    <w:p>
+      <w:pPr>
+        <w:rPr>
+          <w:b/>
+          <w:sz w:val="28"/>
+          <w:u w:val="single"/>
+        </w:rPr>
+      </w:pPr>
+    </w:p>
+    <w:p>
+      <w:pPr>
+        <w:rPr>
+          <w:b/>
+          <w:sz w:val="28"/>
+          <w:u w:val="single"/>
+        </w:rPr>
+      </w:pPr>
+    </w:p>
+    <w:p>
+      <w:pPr>
+        <w:jc w:val="center"/>
+        <w:rPr>
+          <w:b/>
+          <w:sz w:val="28"/>
           <w:u w:val="single"/>
         </w:rPr>
       </w:pPr>
       <w:r>
         <w:rPr>
           <w:noProof/>
+          <w:sz w:val="28"/>
         </w:rPr>
         <w:drawing>
-          <wp:inline distT="0" distB="0" distL="0" distR="0" wp14:anchorId="0F6BCFF6" wp14:editId="4070792C">
-            <wp:extent cx="5727700" cy="3365500"/>
-            <wp:effectExtent l="0" t="0" r="0" b="0"/>
-            <wp:docPr id="6" name="Picture 6"/>
+          <wp:inline distT="0" distB="0" distL="0" distR="0" wp14:anchorId="56A691E2" wp14:editId="088E62A6">
+            <wp:extent cx="5074203" cy="1610995"/>
+            <wp:effectExtent l="12700" t="12700" r="19050" b="14605"/>
+            <wp:docPr id="10" name="Picture 10"/>
             <wp:cNvGraphicFramePr>
               <a:graphicFrameLocks xmlns:a="http://schemas.openxmlformats.org/drawingml/2006/main" noChangeAspect="1"/>
             </wp:cNvGraphicFramePr>
@@ -857,7 +979,7 @@
               <a:graphicData uri="http://schemas.openxmlformats.org/drawingml/2006/picture">
                 <pic:pic xmlns:pic="http://schemas.openxmlformats.org/drawingml/2006/picture">
                   <pic:nvPicPr>
-                    <pic:cNvPr id="6" name="Screen Shot 2018-11-14 at 20.32.35.png"/>
+                    <pic:cNvPr id="9" name="Screen Shot 2018-11-15 at 20.04.39.png"/>
                     <pic:cNvPicPr/>
                   </pic:nvPicPr>
                   <pic:blipFill>
@@ -875,11 +997,16 @@
                   <pic:spPr>
                     <a:xfrm>
                       <a:off x="0" y="0"/>
-                      <a:ext cx="5727700" cy="3365500"/>
+                      <a:ext cx="5074203" cy="1610995"/>
                     </a:xfrm>
                     <a:prstGeom prst="rect">
                       <a:avLst/>
                     </a:prstGeom>
+                    <a:ln>
+                      <a:solidFill>
+                        <a:schemeClr val="tx1"/>
+                      </a:solidFill>
+                    </a:ln>
                   </pic:spPr>
                 </pic:pic>
               </a:graphicData>
@@ -892,44 +1019,169 @@
       <w:pPr>
         <w:rPr>
           <w:b/>
-          <w:u w:val="single"/>
-        </w:rPr>
-      </w:pPr>
-    </w:p>
-    <w:p>
-      <w:pPr>
-        <w:rPr>
-          <w:b/>
-          <w:u w:val="single"/>
-        </w:rPr>
-      </w:pPr>
-    </w:p>
-    <w:p>
-      <w:pPr>
-        <w:rPr>
-          <w:b/>
-          <w:u w:val="single"/>
-        </w:rPr>
-      </w:pPr>
-    </w:p>
-    <w:p>
-      <w:pPr>
-        <w:rPr>
-          <w:b/>
-          <w:u w:val="single"/>
-        </w:rPr>
-      </w:pPr>
-      <w:bookmarkStart w:id="0" w:name="_GoBack"/>
+          <w:sz w:val="28"/>
+          <w:u w:val="single"/>
+        </w:rPr>
+      </w:pPr>
+    </w:p>
+    <w:p>
+      <w:pPr>
+        <w:pStyle w:val="ListParagraph"/>
+        <w:numPr>
+          <w:ilvl w:val="0"/>
+          <w:numId w:val="3"/>
+        </w:numPr>
+        <w:rPr>
+          <w:b/>
+          <w:sz w:val="28"/>
+          <w:u w:val="single"/>
+        </w:rPr>
+      </w:pPr>
+      <w:r>
+        <w:rPr>
+          <w:color w:val="FF0000"/>
+          <w:sz w:val="28"/>
+          <w:u w:val="single"/>
+        </w:rPr>
+        <w:t>Primary Key:</w:t>
+      </w:r>
+      <w:r>
+        <w:rPr>
+          <w:sz w:val="28"/>
+        </w:rPr>
+        <w:t xml:space="preserve"> </w:t>
+      </w:r>
+      <w:r>
+        <w:rPr>
+          <w:sz w:val="28"/>
+        </w:rPr>
+        <w:t>result_id</w:t>
+      </w:r>
+    </w:p>
+    <w:p>
+      <w:pPr>
+        <w:pStyle w:val="ListParagraph"/>
+        <w:numPr>
+          <w:ilvl w:val="0"/>
+          <w:numId w:val="3"/>
+        </w:numPr>
+        <w:rPr>
+          <w:b/>
+          <w:sz w:val="28"/>
+          <w:u w:val="single"/>
+        </w:rPr>
+      </w:pPr>
+      <w:r>
+        <w:rPr>
+          <w:color w:val="FF0000"/>
+          <w:sz w:val="28"/>
+          <w:u w:val="single"/>
+        </w:rPr>
+        <w:t>Foreign</w:t>
+      </w:r>
+      <w:r>
+        <w:rPr>
+          <w:color w:val="FF0000"/>
+          <w:sz w:val="28"/>
+          <w:u w:val="single"/>
+        </w:rPr>
+        <w:t xml:space="preserve"> Key</w:t>
+      </w:r>
+      <w:r>
+        <w:rPr>
+          <w:color w:val="FF0000"/>
+          <w:sz w:val="28"/>
+          <w:u w:val="single"/>
+        </w:rPr>
+        <w:t>s</w:t>
+      </w:r>
+      <w:r>
+        <w:rPr>
+          <w:color w:val="FF0000"/>
+          <w:sz w:val="28"/>
+          <w:u w:val="single"/>
+        </w:rPr>
+        <w:t>:</w:t>
+      </w:r>
+      <w:r>
+        <w:rPr>
+          <w:sz w:val="28"/>
+        </w:rPr>
+        <w:t xml:space="preserve"> {</w:t>
+      </w:r>
+      <w:r>
+        <w:rPr>
+          <w:sz w:val="28"/>
+        </w:rPr>
+        <w:t>fixture</w:t>
+      </w:r>
+      <w:r>
+        <w:rPr>
+          <w:sz w:val="28"/>
+        </w:rPr>
+        <w:t xml:space="preserve">_id, </w:t>
+      </w:r>
+      <w:proofErr w:type="spellStart"/>
+      <w:r>
+        <w:rPr>
+          <w:sz w:val="28"/>
+        </w:rPr>
+        <w:t>winner_id</w:t>
+      </w:r>
+      <w:proofErr w:type="spellEnd"/>
+      <w:r>
+        <w:rPr>
+          <w:sz w:val="28"/>
+        </w:rPr>
+        <w:t>}</w:t>
+      </w:r>
+    </w:p>
+    <w:p>
+      <w:pPr>
+        <w:rPr>
+          <w:b/>
+          <w:sz w:val="28"/>
+          <w:u w:val="single"/>
+        </w:rPr>
+      </w:pPr>
+    </w:p>
+    <w:p>
+      <w:pPr>
+        <w:rPr>
+          <w:b/>
+          <w:sz w:val="28"/>
+          <w:u w:val="single"/>
+        </w:rPr>
+      </w:pPr>
+    </w:p>
+    <w:p>
+      <w:pPr>
+        <w:rPr>
+          <w:b/>
+          <w:sz w:val="28"/>
+          <w:u w:val="single"/>
+        </w:rPr>
+      </w:pPr>
+    </w:p>
+    <w:p>
+      <w:pPr>
+        <w:jc w:val="center"/>
+        <w:rPr>
+          <w:b/>
+          <w:sz w:val="28"/>
+          <w:u w:val="single"/>
+        </w:rPr>
+      </w:pPr>
       <w:r>
         <w:rPr>
           <w:noProof/>
-        </w:rPr>
-        <w:lastRenderedPageBreak/>
+          <w:sz w:val="28"/>
+        </w:rPr>
         <w:drawing>
-          <wp:inline distT="0" distB="0" distL="0" distR="0" wp14:anchorId="616F1300" wp14:editId="482E6AF7">
-            <wp:extent cx="5727700" cy="3953510"/>
-            <wp:effectExtent l="0" t="0" r="0" b="0"/>
-            <wp:docPr id="7" name="Picture 7"/>
+          <wp:inline distT="0" distB="0" distL="0" distR="0" wp14:anchorId="2586DC3E" wp14:editId="060FC805">
+            <wp:extent cx="5074203" cy="1189004"/>
+            <wp:effectExtent l="12700" t="12700" r="6350" b="17780"/>
+            <wp:docPr id="11" name="Picture 11"/>
             <wp:cNvGraphicFramePr>
               <a:graphicFrameLocks xmlns:a="http://schemas.openxmlformats.org/drawingml/2006/main" noChangeAspect="1"/>
             </wp:cNvGraphicFramePr>
@@ -937,11 +1189,11 @@
               <a:graphicData uri="http://schemas.openxmlformats.org/drawingml/2006/picture">
                 <pic:pic xmlns:pic="http://schemas.openxmlformats.org/drawingml/2006/picture">
                   <pic:nvPicPr>
-                    <pic:cNvPr id="7" name="Screen Shot 2018-11-14 at 20.38.03.png"/>
+                    <pic:cNvPr id="9" name="Screen Shot 2018-11-15 at 20.04.39.png"/>
                     <pic:cNvPicPr/>
                   </pic:nvPicPr>
                   <pic:blipFill>
-                    <a:blip r:embed="rId11" cstate="print">
+                    <a:blip r:embed="rId11">
                       <a:extLst>
                         <a:ext uri="{28A0092B-C50C-407E-A947-70E740481C1C}">
                           <a14:useLocalDpi xmlns:a14="http://schemas.microsoft.com/office/drawing/2010/main" val="0"/>
@@ -955,11 +1207,16 @@
                   <pic:spPr>
                     <a:xfrm>
                       <a:off x="0" y="0"/>
-                      <a:ext cx="5727700" cy="3953510"/>
+                      <a:ext cx="5074203" cy="1189004"/>
                     </a:xfrm>
                     <a:prstGeom prst="rect">
                       <a:avLst/>
                     </a:prstGeom>
+                    <a:ln>
+                      <a:solidFill>
+                        <a:schemeClr val="tx1"/>
+                      </a:solidFill>
+                    </a:ln>
                   </pic:spPr>
                 </pic:pic>
               </a:graphicData>
@@ -967,10 +1224,2006 @@
           </wp:inline>
         </w:drawing>
       </w:r>
+    </w:p>
+    <w:p>
+      <w:pPr>
+        <w:rPr>
+          <w:b/>
+          <w:sz w:val="28"/>
+          <w:u w:val="single"/>
+        </w:rPr>
+      </w:pPr>
+    </w:p>
+    <w:p>
+      <w:pPr>
+        <w:pStyle w:val="ListParagraph"/>
+        <w:numPr>
+          <w:ilvl w:val="0"/>
+          <w:numId w:val="3"/>
+        </w:numPr>
+        <w:rPr>
+          <w:b/>
+          <w:sz w:val="28"/>
+          <w:u w:val="single"/>
+        </w:rPr>
+      </w:pPr>
+      <w:r>
+        <w:rPr>
+          <w:color w:val="FF0000"/>
+          <w:sz w:val="28"/>
+          <w:u w:val="single"/>
+        </w:rPr>
+        <w:t>Primary Key:</w:t>
+      </w:r>
+      <w:r>
+        <w:rPr>
+          <w:sz w:val="28"/>
+        </w:rPr>
+        <w:t xml:space="preserve"> </w:t>
+      </w:r>
+      <w:r>
+        <w:rPr>
+          <w:sz w:val="28"/>
+        </w:rPr>
+        <w:t>transfer_id</w:t>
+      </w:r>
+    </w:p>
+    <w:p>
+      <w:pPr>
+        <w:pStyle w:val="ListParagraph"/>
+        <w:numPr>
+          <w:ilvl w:val="0"/>
+          <w:numId w:val="3"/>
+        </w:numPr>
+        <w:rPr>
+          <w:b/>
+          <w:sz w:val="28"/>
+          <w:u w:val="single"/>
+        </w:rPr>
+      </w:pPr>
+      <w:r>
+        <w:rPr>
+          <w:color w:val="FF0000"/>
+          <w:sz w:val="28"/>
+          <w:u w:val="single"/>
+        </w:rPr>
+        <w:t>Foreign</w:t>
+      </w:r>
+      <w:r>
+        <w:rPr>
+          <w:color w:val="FF0000"/>
+          <w:sz w:val="28"/>
+          <w:u w:val="single"/>
+        </w:rPr>
+        <w:t xml:space="preserve"> Key</w:t>
+      </w:r>
+      <w:r>
+        <w:rPr>
+          <w:color w:val="FF0000"/>
+          <w:sz w:val="28"/>
+          <w:u w:val="single"/>
+        </w:rPr>
+        <w:t>s</w:t>
+      </w:r>
+      <w:r>
+        <w:rPr>
+          <w:color w:val="FF0000"/>
+          <w:sz w:val="28"/>
+          <w:u w:val="single"/>
+        </w:rPr>
+        <w:t>:</w:t>
+      </w:r>
+      <w:r>
+        <w:rPr>
+          <w:sz w:val="28"/>
+        </w:rPr>
+        <w:t xml:space="preserve"> {</w:t>
+      </w:r>
+      <w:r>
+        <w:rPr>
+          <w:sz w:val="28"/>
+        </w:rPr>
+        <w:t>player_id</w:t>
+      </w:r>
+      <w:r>
+        <w:rPr>
+          <w:sz w:val="28"/>
+        </w:rPr>
+        <w:t xml:space="preserve">, </w:t>
+      </w:r>
+      <w:r>
+        <w:rPr>
+          <w:sz w:val="28"/>
+        </w:rPr>
+        <w:t>new_team_id, old_team_id</w:t>
+      </w:r>
+      <w:r>
+        <w:rPr>
+          <w:sz w:val="28"/>
+        </w:rPr>
+        <w:t>}</w:t>
+      </w:r>
+    </w:p>
+    <w:p>
+      <w:pPr>
+        <w:rPr>
+          <w:b/>
+          <w:sz w:val="28"/>
+          <w:u w:val="single"/>
+        </w:rPr>
+      </w:pPr>
+    </w:p>
+    <w:p>
+      <w:pPr>
+        <w:rPr>
+          <w:b/>
+          <w:sz w:val="28"/>
+          <w:u w:val="single"/>
+        </w:rPr>
+      </w:pPr>
+    </w:p>
+    <w:p>
+      <w:pPr>
+        <w:rPr>
+          <w:sz w:val="28"/>
+        </w:rPr>
+      </w:pPr>
+    </w:p>
+    <w:p>
+      <w:pPr>
+        <w:rPr>
+          <w:b/>
+          <w:u w:val="single"/>
+        </w:rPr>
+      </w:pPr>
+    </w:p>
+    <w:p>
+      <w:pPr>
+        <w:rPr>
+          <w:b/>
+          <w:u w:val="single"/>
+        </w:rPr>
+      </w:pPr>
+    </w:p>
+    <w:p>
+      <w:pPr>
+        <w:jc w:val="center"/>
+        <w:rPr>
+          <w:b/>
+          <w:sz w:val="28"/>
+          <w:u w:val="single"/>
+        </w:rPr>
+      </w:pPr>
+      <w:r>
+        <w:rPr>
+          <w:noProof/>
+          <w:sz w:val="28"/>
+        </w:rPr>
+        <w:drawing>
+          <wp:inline distT="0" distB="0" distL="0" distR="0" wp14:anchorId="52E43703" wp14:editId="331827DF">
+            <wp:extent cx="5727700" cy="1290170"/>
+            <wp:effectExtent l="12700" t="12700" r="12700" b="18415"/>
+            <wp:docPr id="12" name="Picture 12"/>
+            <wp:cNvGraphicFramePr>
+              <a:graphicFrameLocks xmlns:a="http://schemas.openxmlformats.org/drawingml/2006/main" noChangeAspect="1"/>
+            </wp:cNvGraphicFramePr>
+            <a:graphic xmlns:a="http://schemas.openxmlformats.org/drawingml/2006/main">
+              <a:graphicData uri="http://schemas.openxmlformats.org/drawingml/2006/picture">
+                <pic:pic xmlns:pic="http://schemas.openxmlformats.org/drawingml/2006/picture">
+                  <pic:nvPicPr>
+                    <pic:cNvPr id="9" name="Screen Shot 2018-11-15 at 20.04.39.png"/>
+                    <pic:cNvPicPr/>
+                  </pic:nvPicPr>
+                  <pic:blipFill>
+                    <a:blip r:embed="rId12" cstate="print">
+                      <a:extLst>
+                        <a:ext uri="{28A0092B-C50C-407E-A947-70E740481C1C}">
+                          <a14:useLocalDpi xmlns:a14="http://schemas.microsoft.com/office/drawing/2010/main" val="0"/>
+                        </a:ext>
+                      </a:extLst>
+                    </a:blip>
+                    <a:stretch>
+                      <a:fillRect/>
+                    </a:stretch>
+                  </pic:blipFill>
+                  <pic:spPr>
+                    <a:xfrm>
+                      <a:off x="0" y="0"/>
+                      <a:ext cx="5727700" cy="1290170"/>
+                    </a:xfrm>
+                    <a:prstGeom prst="rect">
+                      <a:avLst/>
+                    </a:prstGeom>
+                    <a:ln>
+                      <a:solidFill>
+                        <a:schemeClr val="tx1"/>
+                      </a:solidFill>
+                    </a:ln>
+                  </pic:spPr>
+                </pic:pic>
+              </a:graphicData>
+            </a:graphic>
+          </wp:inline>
+        </w:drawing>
+      </w:r>
+    </w:p>
+    <w:p>
+      <w:pPr>
+        <w:rPr>
+          <w:b/>
+          <w:sz w:val="28"/>
+          <w:u w:val="single"/>
+        </w:rPr>
+      </w:pPr>
+    </w:p>
+    <w:p>
+      <w:pPr>
+        <w:pStyle w:val="ListParagraph"/>
+        <w:numPr>
+          <w:ilvl w:val="0"/>
+          <w:numId w:val="3"/>
+        </w:numPr>
+        <w:rPr>
+          <w:b/>
+          <w:sz w:val="28"/>
+          <w:u w:val="single"/>
+        </w:rPr>
+      </w:pPr>
+      <w:r>
+        <w:rPr>
+          <w:color w:val="FF0000"/>
+          <w:sz w:val="28"/>
+          <w:u w:val="single"/>
+        </w:rPr>
+        <w:t>Primary Key:</w:t>
+      </w:r>
+      <w:r>
+        <w:rPr>
+          <w:sz w:val="28"/>
+        </w:rPr>
+        <w:t xml:space="preserve"> </w:t>
+      </w:r>
+      <w:r>
+        <w:rPr>
+          <w:sz w:val="28"/>
+        </w:rPr>
+        <w:t>player</w:t>
+      </w:r>
+      <w:r>
+        <w:rPr>
+          <w:sz w:val="28"/>
+        </w:rPr>
+        <w:t>_id</w:t>
+      </w:r>
+    </w:p>
+    <w:p>
+      <w:pPr>
+        <w:pStyle w:val="ListParagraph"/>
+        <w:numPr>
+          <w:ilvl w:val="0"/>
+          <w:numId w:val="3"/>
+        </w:numPr>
+        <w:rPr>
+          <w:b/>
+          <w:sz w:val="28"/>
+          <w:u w:val="single"/>
+        </w:rPr>
+      </w:pPr>
+      <w:r>
+        <w:rPr>
+          <w:color w:val="FF0000"/>
+          <w:sz w:val="28"/>
+          <w:u w:val="single"/>
+        </w:rPr>
+        <w:t>Foreign</w:t>
+      </w:r>
+      <w:r>
+        <w:rPr>
+          <w:color w:val="FF0000"/>
+          <w:sz w:val="28"/>
+          <w:u w:val="single"/>
+        </w:rPr>
+        <w:t xml:space="preserve"> Key</w:t>
+      </w:r>
+      <w:r>
+        <w:rPr>
+          <w:color w:val="FF0000"/>
+          <w:sz w:val="28"/>
+          <w:u w:val="single"/>
+        </w:rPr>
+        <w:t>s</w:t>
+      </w:r>
+      <w:r>
+        <w:rPr>
+          <w:color w:val="FF0000"/>
+          <w:sz w:val="28"/>
+          <w:u w:val="single"/>
+        </w:rPr>
+        <w:t>:</w:t>
+      </w:r>
+      <w:r>
+        <w:rPr>
+          <w:sz w:val="28"/>
+        </w:rPr>
+        <w:t xml:space="preserve"> {</w:t>
+      </w:r>
+      <w:r>
+        <w:rPr>
+          <w:sz w:val="28"/>
+        </w:rPr>
+        <w:t>team_id</w:t>
+      </w:r>
+      <w:r>
+        <w:rPr>
+          <w:sz w:val="28"/>
+        </w:rPr>
+        <w:t>}</w:t>
+      </w:r>
+    </w:p>
+    <w:p>
+      <w:pPr>
+        <w:rPr>
+          <w:b/>
+          <w:sz w:val="28"/>
+          <w:u w:val="single"/>
+        </w:rPr>
+      </w:pPr>
+    </w:p>
+    <w:p>
+      <w:pPr>
+        <w:jc w:val="center"/>
+        <w:rPr>
+          <w:b/>
+          <w:sz w:val="28"/>
+          <w:u w:val="single"/>
+        </w:rPr>
+      </w:pPr>
+      <w:r>
+        <w:rPr>
+          <w:noProof/>
+          <w:sz w:val="28"/>
+        </w:rPr>
+        <w:drawing>
+          <wp:inline distT="0" distB="0" distL="0" distR="0" wp14:anchorId="01F7D412" wp14:editId="14E368BE">
+            <wp:extent cx="5074203" cy="1289763"/>
+            <wp:effectExtent l="12700" t="12700" r="19050" b="18415"/>
+            <wp:docPr id="13" name="Picture 13"/>
+            <wp:cNvGraphicFramePr>
+              <a:graphicFrameLocks xmlns:a="http://schemas.openxmlformats.org/drawingml/2006/main" noChangeAspect="1"/>
+            </wp:cNvGraphicFramePr>
+            <a:graphic xmlns:a="http://schemas.openxmlformats.org/drawingml/2006/main">
+              <a:graphicData uri="http://schemas.openxmlformats.org/drawingml/2006/picture">
+                <pic:pic xmlns:pic="http://schemas.openxmlformats.org/drawingml/2006/picture">
+                  <pic:nvPicPr>
+                    <pic:cNvPr id="9" name="Screen Shot 2018-11-15 at 20.04.39.png"/>
+                    <pic:cNvPicPr/>
+                  </pic:nvPicPr>
+                  <pic:blipFill>
+                    <a:blip r:embed="rId13">
+                      <a:extLst>
+                        <a:ext uri="{28A0092B-C50C-407E-A947-70E740481C1C}">
+                          <a14:useLocalDpi xmlns:a14="http://schemas.microsoft.com/office/drawing/2010/main" val="0"/>
+                        </a:ext>
+                      </a:extLst>
+                    </a:blip>
+                    <a:stretch>
+                      <a:fillRect/>
+                    </a:stretch>
+                  </pic:blipFill>
+                  <pic:spPr>
+                    <a:xfrm>
+                      <a:off x="0" y="0"/>
+                      <a:ext cx="5074203" cy="1289763"/>
+                    </a:xfrm>
+                    <a:prstGeom prst="rect">
+                      <a:avLst/>
+                    </a:prstGeom>
+                    <a:ln>
+                      <a:solidFill>
+                        <a:schemeClr val="tx1"/>
+                      </a:solidFill>
+                    </a:ln>
+                  </pic:spPr>
+                </pic:pic>
+              </a:graphicData>
+            </a:graphic>
+          </wp:inline>
+        </w:drawing>
+      </w:r>
+    </w:p>
+    <w:p>
+      <w:pPr>
+        <w:rPr>
+          <w:b/>
+          <w:sz w:val="28"/>
+          <w:u w:val="single"/>
+        </w:rPr>
+      </w:pPr>
+    </w:p>
+    <w:p>
+      <w:pPr>
+        <w:pStyle w:val="ListParagraph"/>
+        <w:numPr>
+          <w:ilvl w:val="0"/>
+          <w:numId w:val="3"/>
+        </w:numPr>
+        <w:rPr>
+          <w:b/>
+          <w:sz w:val="28"/>
+          <w:u w:val="single"/>
+        </w:rPr>
+      </w:pPr>
+      <w:r>
+        <w:rPr>
+          <w:color w:val="FF0000"/>
+          <w:sz w:val="28"/>
+          <w:u w:val="single"/>
+        </w:rPr>
+        <w:t>Primary Key:</w:t>
+      </w:r>
+      <w:r>
+        <w:rPr>
+          <w:sz w:val="28"/>
+        </w:rPr>
+        <w:t xml:space="preserve"> </w:t>
+      </w:r>
+      <w:r>
+        <w:rPr>
+          <w:sz w:val="28"/>
+        </w:rPr>
+        <w:t>manager</w:t>
+      </w:r>
+      <w:r>
+        <w:rPr>
+          <w:sz w:val="28"/>
+        </w:rPr>
+        <w:t>_id</w:t>
+      </w:r>
+    </w:p>
+    <w:p>
+      <w:pPr>
+        <w:pStyle w:val="ListParagraph"/>
+        <w:numPr>
+          <w:ilvl w:val="0"/>
+          <w:numId w:val="3"/>
+        </w:numPr>
+        <w:rPr>
+          <w:b/>
+          <w:sz w:val="28"/>
+          <w:u w:val="single"/>
+        </w:rPr>
+      </w:pPr>
+      <w:r>
+        <w:rPr>
+          <w:color w:val="FF0000"/>
+          <w:sz w:val="28"/>
+          <w:u w:val="single"/>
+        </w:rPr>
+        <w:t>Foreign</w:t>
+      </w:r>
+      <w:r>
+        <w:rPr>
+          <w:color w:val="FF0000"/>
+          <w:sz w:val="28"/>
+          <w:u w:val="single"/>
+        </w:rPr>
+        <w:t xml:space="preserve"> Key</w:t>
+      </w:r>
+      <w:r>
+        <w:rPr>
+          <w:color w:val="FF0000"/>
+          <w:sz w:val="28"/>
+          <w:u w:val="single"/>
+        </w:rPr>
+        <w:t>s</w:t>
+      </w:r>
+      <w:r>
+        <w:rPr>
+          <w:color w:val="FF0000"/>
+          <w:sz w:val="28"/>
+          <w:u w:val="single"/>
+        </w:rPr>
+        <w:t>:</w:t>
+      </w:r>
+      <w:r>
+        <w:rPr>
+          <w:sz w:val="28"/>
+        </w:rPr>
+        <w:t xml:space="preserve"> {team_id}</w:t>
+      </w:r>
+    </w:p>
+    <w:p>
+      <w:pPr>
+        <w:rPr>
+          <w:b/>
+          <w:sz w:val="28"/>
+          <w:u w:val="single"/>
+        </w:rPr>
+      </w:pPr>
+    </w:p>
+    <w:p>
+      <w:pPr>
+        <w:rPr>
+          <w:b/>
+          <w:sz w:val="28"/>
+          <w:u w:val="single"/>
+        </w:rPr>
+      </w:pPr>
+    </w:p>
+    <w:p>
+      <w:pPr>
+        <w:jc w:val="center"/>
+        <w:rPr>
+          <w:b/>
+          <w:sz w:val="28"/>
+          <w:u w:val="single"/>
+        </w:rPr>
+      </w:pPr>
+      <w:r>
+        <w:rPr>
+          <w:noProof/>
+          <w:sz w:val="28"/>
+        </w:rPr>
+        <w:drawing>
+          <wp:inline distT="0" distB="0" distL="0" distR="0" wp14:anchorId="66563EF9" wp14:editId="45D28445">
+            <wp:extent cx="5074203" cy="1184268"/>
+            <wp:effectExtent l="12700" t="12700" r="6350" b="10160"/>
+            <wp:docPr id="14" name="Picture 14"/>
+            <wp:cNvGraphicFramePr>
+              <a:graphicFrameLocks xmlns:a="http://schemas.openxmlformats.org/drawingml/2006/main" noChangeAspect="1"/>
+            </wp:cNvGraphicFramePr>
+            <a:graphic xmlns:a="http://schemas.openxmlformats.org/drawingml/2006/main">
+              <a:graphicData uri="http://schemas.openxmlformats.org/drawingml/2006/picture">
+                <pic:pic xmlns:pic="http://schemas.openxmlformats.org/drawingml/2006/picture">
+                  <pic:nvPicPr>
+                    <pic:cNvPr id="9" name="Screen Shot 2018-11-15 at 20.04.39.png"/>
+                    <pic:cNvPicPr/>
+                  </pic:nvPicPr>
+                  <pic:blipFill>
+                    <a:blip r:embed="rId14">
+                      <a:extLst>
+                        <a:ext uri="{28A0092B-C50C-407E-A947-70E740481C1C}">
+                          <a14:useLocalDpi xmlns:a14="http://schemas.microsoft.com/office/drawing/2010/main" val="0"/>
+                        </a:ext>
+                      </a:extLst>
+                    </a:blip>
+                    <a:stretch>
+                      <a:fillRect/>
+                    </a:stretch>
+                  </pic:blipFill>
+                  <pic:spPr>
+                    <a:xfrm>
+                      <a:off x="0" y="0"/>
+                      <a:ext cx="5074203" cy="1184268"/>
+                    </a:xfrm>
+                    <a:prstGeom prst="rect">
+                      <a:avLst/>
+                    </a:prstGeom>
+                    <a:ln>
+                      <a:solidFill>
+                        <a:schemeClr val="tx1"/>
+                      </a:solidFill>
+                    </a:ln>
+                  </pic:spPr>
+                </pic:pic>
+              </a:graphicData>
+            </a:graphic>
+          </wp:inline>
+        </w:drawing>
+      </w:r>
+    </w:p>
+    <w:p>
+      <w:pPr>
+        <w:rPr>
+          <w:b/>
+          <w:sz w:val="28"/>
+          <w:u w:val="single"/>
+        </w:rPr>
+      </w:pPr>
+    </w:p>
+    <w:p>
+      <w:pPr>
+        <w:pStyle w:val="ListParagraph"/>
+        <w:numPr>
+          <w:ilvl w:val="0"/>
+          <w:numId w:val="3"/>
+        </w:numPr>
+        <w:rPr>
+          <w:b/>
+          <w:sz w:val="28"/>
+          <w:u w:val="single"/>
+        </w:rPr>
+      </w:pPr>
+      <w:r>
+        <w:rPr>
+          <w:color w:val="FF0000"/>
+          <w:sz w:val="28"/>
+          <w:u w:val="single"/>
+        </w:rPr>
+        <w:t>Primary Key:</w:t>
+      </w:r>
+      <w:r>
+        <w:rPr>
+          <w:sz w:val="28"/>
+        </w:rPr>
+        <w:t xml:space="preserve"> </w:t>
+      </w:r>
+      <w:r>
+        <w:rPr>
+          <w:sz w:val="28"/>
+        </w:rPr>
+        <w:t>stadium</w:t>
+      </w:r>
+      <w:r>
+        <w:rPr>
+          <w:sz w:val="28"/>
+        </w:rPr>
+        <w:t>_id</w:t>
+      </w:r>
+    </w:p>
+    <w:p>
+      <w:pPr>
+        <w:pStyle w:val="ListParagraph"/>
+        <w:numPr>
+          <w:ilvl w:val="0"/>
+          <w:numId w:val="3"/>
+        </w:numPr>
+        <w:rPr>
+          <w:b/>
+          <w:sz w:val="28"/>
+          <w:u w:val="single"/>
+        </w:rPr>
+      </w:pPr>
+      <w:r>
+        <w:rPr>
+          <w:color w:val="FF0000"/>
+          <w:sz w:val="28"/>
+          <w:u w:val="single"/>
+        </w:rPr>
+        <w:t>Foreign</w:t>
+      </w:r>
+      <w:r>
+        <w:rPr>
+          <w:color w:val="FF0000"/>
+          <w:sz w:val="28"/>
+          <w:u w:val="single"/>
+        </w:rPr>
+        <w:t xml:space="preserve"> Key</w:t>
+      </w:r>
+      <w:r>
+        <w:rPr>
+          <w:color w:val="FF0000"/>
+          <w:sz w:val="28"/>
+          <w:u w:val="single"/>
+        </w:rPr>
+        <w:t>s</w:t>
+      </w:r>
+      <w:r>
+        <w:rPr>
+          <w:color w:val="FF0000"/>
+          <w:sz w:val="28"/>
+          <w:u w:val="single"/>
+        </w:rPr>
+        <w:t>:</w:t>
+      </w:r>
+      <w:r>
+        <w:rPr>
+          <w:sz w:val="28"/>
+        </w:rPr>
+        <w:t xml:space="preserve"> {team_id}</w:t>
+      </w:r>
+    </w:p>
+    <w:p>
+      <w:pPr>
+        <w:rPr>
+          <w:b/>
+          <w:u w:val="single"/>
+        </w:rPr>
+      </w:pPr>
+    </w:p>
+    <w:p>
+      <w:pPr>
+        <w:rPr>
+          <w:b/>
+          <w:u w:val="single"/>
+        </w:rPr>
+      </w:pPr>
+    </w:p>
+    <w:p>
+      <w:pPr>
+        <w:jc w:val="center"/>
+        <w:rPr>
+          <w:b/>
+          <w:sz w:val="28"/>
+          <w:u w:val="single"/>
+        </w:rPr>
+      </w:pPr>
+      <w:r>
+        <w:rPr>
+          <w:noProof/>
+          <w:sz w:val="28"/>
+        </w:rPr>
+        <w:drawing>
+          <wp:inline distT="0" distB="0" distL="0" distR="0" wp14:anchorId="66E30604" wp14:editId="4B7C9919">
+            <wp:extent cx="6108183" cy="1052623"/>
+            <wp:effectExtent l="12700" t="12700" r="13335" b="14605"/>
+            <wp:docPr id="15" name="Picture 15"/>
+            <wp:cNvGraphicFramePr>
+              <a:graphicFrameLocks xmlns:a="http://schemas.openxmlformats.org/drawingml/2006/main" noChangeAspect="1"/>
+            </wp:cNvGraphicFramePr>
+            <a:graphic xmlns:a="http://schemas.openxmlformats.org/drawingml/2006/main">
+              <a:graphicData uri="http://schemas.openxmlformats.org/drawingml/2006/picture">
+                <pic:pic xmlns:pic="http://schemas.openxmlformats.org/drawingml/2006/picture">
+                  <pic:nvPicPr>
+                    <pic:cNvPr id="9" name="Screen Shot 2018-11-15 at 20.04.39.png"/>
+                    <pic:cNvPicPr/>
+                  </pic:nvPicPr>
+                  <pic:blipFill>
+                    <a:blip r:embed="rId15" cstate="print">
+                      <a:extLst>
+                        <a:ext uri="{28A0092B-C50C-407E-A947-70E740481C1C}">
+                          <a14:useLocalDpi xmlns:a14="http://schemas.microsoft.com/office/drawing/2010/main" val="0"/>
+                        </a:ext>
+                      </a:extLst>
+                    </a:blip>
+                    <a:stretch>
+                      <a:fillRect/>
+                    </a:stretch>
+                  </pic:blipFill>
+                  <pic:spPr>
+                    <a:xfrm>
+                      <a:off x="0" y="0"/>
+                      <a:ext cx="6124902" cy="1055504"/>
+                    </a:xfrm>
+                    <a:prstGeom prst="rect">
+                      <a:avLst/>
+                    </a:prstGeom>
+                    <a:ln>
+                      <a:solidFill>
+                        <a:schemeClr val="tx1"/>
+                      </a:solidFill>
+                    </a:ln>
+                  </pic:spPr>
+                </pic:pic>
+              </a:graphicData>
+            </a:graphic>
+          </wp:inline>
+        </w:drawing>
+      </w:r>
+    </w:p>
+    <w:p>
+      <w:pPr>
+        <w:rPr>
+          <w:b/>
+          <w:sz w:val="28"/>
+          <w:u w:val="single"/>
+        </w:rPr>
+      </w:pPr>
+    </w:p>
+    <w:p>
+      <w:pPr>
+        <w:pStyle w:val="ListParagraph"/>
+        <w:numPr>
+          <w:ilvl w:val="0"/>
+          <w:numId w:val="3"/>
+        </w:numPr>
+        <w:rPr>
+          <w:b/>
+          <w:sz w:val="28"/>
+          <w:u w:val="single"/>
+        </w:rPr>
+      </w:pPr>
+      <w:r>
+        <w:rPr>
+          <w:color w:val="FF0000"/>
+          <w:sz w:val="28"/>
+          <w:u w:val="single"/>
+        </w:rPr>
+        <w:t>Primary Key:</w:t>
+      </w:r>
+      <w:r>
+        <w:rPr>
+          <w:sz w:val="28"/>
+        </w:rPr>
+        <w:t xml:space="preserve"> </w:t>
+      </w:r>
+      <w:r>
+        <w:rPr>
+          <w:sz w:val="28"/>
+        </w:rPr>
+        <w:t>team_id</w:t>
+      </w:r>
+    </w:p>
+    <w:p>
+      <w:pPr>
+        <w:pStyle w:val="ListParagraph"/>
+        <w:numPr>
+          <w:ilvl w:val="0"/>
+          <w:numId w:val="3"/>
+        </w:numPr>
+        <w:rPr>
+          <w:b/>
+          <w:sz w:val="28"/>
+          <w:u w:val="single"/>
+        </w:rPr>
+      </w:pPr>
+      <w:r>
+        <w:rPr>
+          <w:color w:val="FF0000"/>
+          <w:sz w:val="28"/>
+          <w:u w:val="single"/>
+        </w:rPr>
+        <w:t>Foreign</w:t>
+      </w:r>
+      <w:r>
+        <w:rPr>
+          <w:color w:val="FF0000"/>
+          <w:sz w:val="28"/>
+          <w:u w:val="single"/>
+        </w:rPr>
+        <w:t xml:space="preserve"> Key</w:t>
+      </w:r>
+      <w:r>
+        <w:rPr>
+          <w:color w:val="FF0000"/>
+          <w:sz w:val="28"/>
+          <w:u w:val="single"/>
+        </w:rPr>
+        <w:t>s</w:t>
+      </w:r>
+      <w:r>
+        <w:rPr>
+          <w:color w:val="FF0000"/>
+          <w:sz w:val="28"/>
+          <w:u w:val="single"/>
+        </w:rPr>
+        <w:t>:</w:t>
+      </w:r>
+      <w:r>
+        <w:rPr>
+          <w:sz w:val="28"/>
+        </w:rPr>
+        <w:t xml:space="preserve"> {</w:t>
+      </w:r>
+      <w:r>
+        <w:rPr>
+          <w:sz w:val="28"/>
+        </w:rPr>
+        <w:t>stadium_id, manager_id</w:t>
+      </w:r>
+      <w:r>
+        <w:rPr>
+          <w:sz w:val="28"/>
+        </w:rPr>
+        <w:t>}</w:t>
+      </w:r>
+    </w:p>
+    <w:p>
+      <w:pPr>
+        <w:rPr>
+          <w:b/>
+          <w:u w:val="single"/>
+        </w:rPr>
+      </w:pPr>
+    </w:p>
+    <w:p>
+      <w:pPr>
+        <w:rPr>
+          <w:b/>
+          <w:sz w:val="28"/>
+          <w:u w:val="single"/>
+        </w:rPr>
+      </w:pPr>
+      <w:r>
+        <w:rPr>
+          <w:b/>
+          <w:sz w:val="28"/>
+          <w:u w:val="single"/>
+        </w:rPr>
+        <w:lastRenderedPageBreak/>
+        <w:t>Semantic Constraints</w:t>
+      </w:r>
+    </w:p>
+    <w:p>
+      <w:pPr>
+        <w:rPr>
+          <w:b/>
+          <w:sz w:val="28"/>
+          <w:u w:val="single"/>
+        </w:rPr>
+      </w:pPr>
+    </w:p>
+    <w:p>
+      <w:pPr>
+        <w:jc w:val="center"/>
+        <w:rPr>
+          <w:b/>
+          <w:sz w:val="28"/>
+          <w:u w:val="single"/>
+        </w:rPr>
+      </w:pPr>
+      <w:r>
+        <w:rPr>
+          <w:noProof/>
+          <w:sz w:val="28"/>
+        </w:rPr>
+        <w:drawing>
+          <wp:inline distT="0" distB="0" distL="0" distR="0" wp14:anchorId="1832AA9D" wp14:editId="1308C910">
+            <wp:extent cx="5022058" cy="3072809"/>
+            <wp:effectExtent l="12700" t="12700" r="7620" b="13335"/>
+            <wp:docPr id="16" name="Picture 16"/>
+            <wp:cNvGraphicFramePr>
+              <a:graphicFrameLocks xmlns:a="http://schemas.openxmlformats.org/drawingml/2006/main" noChangeAspect="1"/>
+            </wp:cNvGraphicFramePr>
+            <a:graphic xmlns:a="http://schemas.openxmlformats.org/drawingml/2006/main">
+              <a:graphicData uri="http://schemas.openxmlformats.org/drawingml/2006/picture">
+                <pic:pic xmlns:pic="http://schemas.openxmlformats.org/drawingml/2006/picture">
+                  <pic:nvPicPr>
+                    <pic:cNvPr id="16" name="Screen Shot 2018-11-15 at 21.45.33.png"/>
+                    <pic:cNvPicPr/>
+                  </pic:nvPicPr>
+                  <pic:blipFill>
+                    <a:blip r:embed="rId16" cstate="print">
+                      <a:extLst>
+                        <a:ext uri="{28A0092B-C50C-407E-A947-70E740481C1C}">
+                          <a14:useLocalDpi xmlns:a14="http://schemas.microsoft.com/office/drawing/2010/main" val="0"/>
+                        </a:ext>
+                      </a:extLst>
+                    </a:blip>
+                    <a:stretch>
+                      <a:fillRect/>
+                    </a:stretch>
+                  </pic:blipFill>
+                  <pic:spPr>
+                    <a:xfrm>
+                      <a:off x="0" y="0"/>
+                      <a:ext cx="5028878" cy="3076982"/>
+                    </a:xfrm>
+                    <a:prstGeom prst="rect">
+                      <a:avLst/>
+                    </a:prstGeom>
+                    <a:ln>
+                      <a:solidFill>
+                        <a:schemeClr val="tx1"/>
+                      </a:solidFill>
+                    </a:ln>
+                  </pic:spPr>
+                </pic:pic>
+              </a:graphicData>
+            </a:graphic>
+          </wp:inline>
+        </w:drawing>
+      </w:r>
+    </w:p>
+    <w:p>
+      <w:pPr>
+        <w:rPr>
+          <w:b/>
+          <w:u w:val="single"/>
+        </w:rPr>
+      </w:pPr>
+    </w:p>
+    <w:p>
+      <w:r>
+        <w:t xml:space="preserve">For </w:t>
+      </w:r>
+      <w:r>
+        <w:rPr>
+          <w:i/>
+          <w:color w:val="FF0000"/>
+        </w:rPr>
+        <w:t xml:space="preserve">fixture_id </w:t>
+      </w:r>
+      <w:r>
+        <w:t>I chose to use int() as the storage type since there could be over 32,767 entries of fixtures which is the maximum provided by smallint(). I chose to use the Date and Time data types to store the date and time of a fixture as they would ensure the validity of their formatting.</w:t>
+      </w:r>
+    </w:p>
+    <w:p/>
+    <w:p>
+      <w:pPr>
+        <w:jc w:val="center"/>
+        <w:rPr>
+          <w:b/>
+          <w:sz w:val="28"/>
+          <w:u w:val="single"/>
+        </w:rPr>
+      </w:pPr>
+    </w:p>
+    <w:p>
+      <w:pPr>
+        <w:jc w:val="center"/>
+        <w:rPr>
+          <w:b/>
+          <w:sz w:val="28"/>
+          <w:u w:val="single"/>
+        </w:rPr>
+      </w:pPr>
+      <w:r>
+        <w:rPr>
+          <w:noProof/>
+          <w:sz w:val="28"/>
+        </w:rPr>
+        <w:drawing>
+          <wp:inline distT="0" distB="0" distL="0" distR="0" wp14:anchorId="7CB0B6E3" wp14:editId="2C55E44C">
+            <wp:extent cx="5028878" cy="2993827"/>
+            <wp:effectExtent l="12700" t="12700" r="13335" b="16510"/>
+            <wp:docPr id="18" name="Picture 18"/>
+            <wp:cNvGraphicFramePr>
+              <a:graphicFrameLocks xmlns:a="http://schemas.openxmlformats.org/drawingml/2006/main" noChangeAspect="1"/>
+            </wp:cNvGraphicFramePr>
+            <a:graphic xmlns:a="http://schemas.openxmlformats.org/drawingml/2006/main">
+              <a:graphicData uri="http://schemas.openxmlformats.org/drawingml/2006/picture">
+                <pic:pic xmlns:pic="http://schemas.openxmlformats.org/drawingml/2006/picture">
+                  <pic:nvPicPr>
+                    <pic:cNvPr id="16" name="Screen Shot 2018-11-15 at 21.45.33.png"/>
+                    <pic:cNvPicPr/>
+                  </pic:nvPicPr>
+                  <pic:blipFill>
+                    <a:blip r:embed="rId17" cstate="print">
+                      <a:extLst>
+                        <a:ext uri="{28A0092B-C50C-407E-A947-70E740481C1C}">
+                          <a14:useLocalDpi xmlns:a14="http://schemas.microsoft.com/office/drawing/2010/main" val="0"/>
+                        </a:ext>
+                      </a:extLst>
+                    </a:blip>
+                    <a:stretch>
+                      <a:fillRect/>
+                    </a:stretch>
+                  </pic:blipFill>
+                  <pic:spPr>
+                    <a:xfrm>
+                      <a:off x="0" y="0"/>
+                      <a:ext cx="5028878" cy="2993827"/>
+                    </a:xfrm>
+                    <a:prstGeom prst="rect">
+                      <a:avLst/>
+                    </a:prstGeom>
+                    <a:ln>
+                      <a:solidFill>
+                        <a:schemeClr val="tx1"/>
+                      </a:solidFill>
+                    </a:ln>
+                  </pic:spPr>
+                </pic:pic>
+              </a:graphicData>
+            </a:graphic>
+          </wp:inline>
+        </w:drawing>
+      </w:r>
+    </w:p>
+    <w:p>
+      <w:pPr>
+        <w:rPr>
+          <w:b/>
+          <w:u w:val="single"/>
+        </w:rPr>
+      </w:pPr>
+    </w:p>
+    <w:p>
+      <w:r>
+        <w:t xml:space="preserve">For </w:t>
+      </w:r>
+      <w:r>
+        <w:rPr>
+          <w:i/>
+          <w:color w:val="FF0000"/>
+        </w:rPr>
+        <w:t>player</w:t>
+      </w:r>
+      <w:r>
+        <w:rPr>
+          <w:i/>
+          <w:color w:val="FF0000"/>
+        </w:rPr>
+        <w:t xml:space="preserve">_id </w:t>
+      </w:r>
+      <w:r>
+        <w:t xml:space="preserve">I chose to use int() as the storage type since there could be over 32,767 entries </w:t>
+      </w:r>
+      <w:r>
+        <w:t xml:space="preserve">of players </w:t>
+      </w:r>
+      <w:r>
+        <w:t xml:space="preserve">which is the maximum provided by smallint(). I chose to use </w:t>
+      </w:r>
+      <w:r>
+        <w:t xml:space="preserve">varchar of size 15 and 10 to represent player names, positions and countries and I felt this size would suffice. For </w:t>
+      </w:r>
+      <w:r>
+        <w:rPr>
+          <w:i/>
+          <w:color w:val="FF0000"/>
+        </w:rPr>
+        <w:t>team_id</w:t>
+      </w:r>
+      <w:r>
+        <w:t xml:space="preserve"> I used smallint() as I believe there will be less than 32,767 entries of teams.</w:t>
+      </w:r>
+    </w:p>
+    <w:p>
+      <w:pPr>
+        <w:rPr>
+          <w:i/>
+        </w:rPr>
+      </w:pPr>
+    </w:p>
+    <w:p>
+      <w:pPr>
+        <w:jc w:val="center"/>
+        <w:rPr>
+          <w:b/>
+          <w:sz w:val="28"/>
+          <w:u w:val="single"/>
+        </w:rPr>
+      </w:pPr>
+      <w:r>
+        <w:rPr>
+          <w:noProof/>
+          <w:sz w:val="28"/>
+        </w:rPr>
+        <w:lastRenderedPageBreak/>
+        <w:drawing>
+          <wp:inline distT="0" distB="0" distL="0" distR="0" wp14:anchorId="5FB6C4F0" wp14:editId="386A73AF">
+            <wp:extent cx="5028878" cy="2882405"/>
+            <wp:effectExtent l="12700" t="12700" r="13335" b="13335"/>
+            <wp:docPr id="19" name="Picture 19"/>
+            <wp:cNvGraphicFramePr>
+              <a:graphicFrameLocks xmlns:a="http://schemas.openxmlformats.org/drawingml/2006/main" noChangeAspect="1"/>
+            </wp:cNvGraphicFramePr>
+            <a:graphic xmlns:a="http://schemas.openxmlformats.org/drawingml/2006/main">
+              <a:graphicData uri="http://schemas.openxmlformats.org/drawingml/2006/picture">
+                <pic:pic xmlns:pic="http://schemas.openxmlformats.org/drawingml/2006/picture">
+                  <pic:nvPicPr>
+                    <pic:cNvPr id="16" name="Screen Shot 2018-11-15 at 21.45.33.png"/>
+                    <pic:cNvPicPr/>
+                  </pic:nvPicPr>
+                  <pic:blipFill>
+                    <a:blip r:embed="rId18" cstate="print">
+                      <a:extLst>
+                        <a:ext uri="{28A0092B-C50C-407E-A947-70E740481C1C}">
+                          <a14:useLocalDpi xmlns:a14="http://schemas.microsoft.com/office/drawing/2010/main" val="0"/>
+                        </a:ext>
+                      </a:extLst>
+                    </a:blip>
+                    <a:stretch>
+                      <a:fillRect/>
+                    </a:stretch>
+                  </pic:blipFill>
+                  <pic:spPr>
+                    <a:xfrm>
+                      <a:off x="0" y="0"/>
+                      <a:ext cx="5028878" cy="2882405"/>
+                    </a:xfrm>
+                    <a:prstGeom prst="rect">
+                      <a:avLst/>
+                    </a:prstGeom>
+                    <a:ln>
+                      <a:solidFill>
+                        <a:schemeClr val="tx1"/>
+                      </a:solidFill>
+                    </a:ln>
+                  </pic:spPr>
+                </pic:pic>
+              </a:graphicData>
+            </a:graphic>
+          </wp:inline>
+        </w:drawing>
+      </w:r>
+    </w:p>
+    <w:p>
+      <w:pPr>
+        <w:rPr>
+          <w:b/>
+          <w:u w:val="single"/>
+        </w:rPr>
+      </w:pPr>
+    </w:p>
+    <w:p>
+      <w:r>
+        <w:t xml:space="preserve">For </w:t>
+      </w:r>
+      <w:r>
+        <w:rPr>
+          <w:i/>
+          <w:color w:val="FF0000"/>
+        </w:rPr>
+        <w:t>manager</w:t>
+      </w:r>
+      <w:r>
+        <w:rPr>
+          <w:i/>
+          <w:color w:val="FF0000"/>
+        </w:rPr>
+        <w:t xml:space="preserve">_id </w:t>
+      </w:r>
+      <w:r>
+        <w:t xml:space="preserve">I chose to use int() as the storage type since there could be over 32,767 entries of </w:t>
+      </w:r>
+      <w:r>
+        <w:t>managers</w:t>
+      </w:r>
+      <w:r>
+        <w:t xml:space="preserve"> which is the maximum provided by smallint().</w:t>
+      </w:r>
+      <w:r>
+        <w:t xml:space="preserve"> </w:t>
+      </w:r>
+      <w:r>
+        <w:t xml:space="preserve">For </w:t>
+      </w:r>
+      <w:r>
+        <w:rPr>
+          <w:i/>
+          <w:color w:val="FF0000"/>
+        </w:rPr>
+        <w:t>age</w:t>
+      </w:r>
+      <w:r>
+        <w:t xml:space="preserve"> I used </w:t>
+      </w:r>
+      <w:r>
+        <w:t>tinyint</w:t>
+      </w:r>
+      <w:r>
+        <w:t xml:space="preserve">() as </w:t>
+      </w:r>
+      <w:r>
+        <w:t xml:space="preserve">it is extremely unlikely a manager will be older than 255. </w:t>
+      </w:r>
+      <w:r>
+        <w:t xml:space="preserve">For </w:t>
+      </w:r>
+      <w:r>
+        <w:rPr>
+          <w:i/>
+          <w:color w:val="FF0000"/>
+        </w:rPr>
+        <w:t>salary</w:t>
+      </w:r>
+      <w:r>
+        <w:t xml:space="preserve"> I</w:t>
+      </w:r>
+      <w:r>
+        <w:t xml:space="preserve"> used an int() as a managers salary is likely to be over £32,767.</w:t>
+      </w:r>
+    </w:p>
+    <w:p/>
+    <w:p/>
+    <w:p>
+      <w:pPr>
+        <w:jc w:val="center"/>
+        <w:rPr>
+          <w:b/>
+          <w:sz w:val="28"/>
+          <w:u w:val="single"/>
+        </w:rPr>
+      </w:pPr>
+    </w:p>
+    <w:p>
+      <w:pPr>
+        <w:jc w:val="center"/>
+        <w:rPr>
+          <w:b/>
+          <w:sz w:val="28"/>
+          <w:u w:val="single"/>
+        </w:rPr>
+      </w:pPr>
+    </w:p>
+    <w:p>
+      <w:pPr>
+        <w:jc w:val="center"/>
+        <w:rPr>
+          <w:b/>
+          <w:sz w:val="28"/>
+          <w:u w:val="single"/>
+        </w:rPr>
+      </w:pPr>
+      <w:r>
+        <w:rPr>
+          <w:noProof/>
+          <w:sz w:val="28"/>
+        </w:rPr>
+        <w:drawing>
+          <wp:inline distT="0" distB="0" distL="0" distR="0" wp14:anchorId="5AF5FFF5" wp14:editId="7F37D0C9">
+            <wp:extent cx="4945892" cy="2882405"/>
+            <wp:effectExtent l="12700" t="12700" r="7620" b="13335"/>
+            <wp:docPr id="20" name="Picture 20"/>
+            <wp:cNvGraphicFramePr>
+              <a:graphicFrameLocks xmlns:a="http://schemas.openxmlformats.org/drawingml/2006/main" noChangeAspect="1"/>
+            </wp:cNvGraphicFramePr>
+            <a:graphic xmlns:a="http://schemas.openxmlformats.org/drawingml/2006/main">
+              <a:graphicData uri="http://schemas.openxmlformats.org/drawingml/2006/picture">
+                <pic:pic xmlns:pic="http://schemas.openxmlformats.org/drawingml/2006/picture">
+                  <pic:nvPicPr>
+                    <pic:cNvPr id="16" name="Screen Shot 2018-11-15 at 21.45.33.png"/>
+                    <pic:cNvPicPr/>
+                  </pic:nvPicPr>
+                  <pic:blipFill>
+                    <a:blip r:embed="rId19" cstate="print">
+                      <a:extLst>
+                        <a:ext uri="{28A0092B-C50C-407E-A947-70E740481C1C}">
+                          <a14:useLocalDpi xmlns:a14="http://schemas.microsoft.com/office/drawing/2010/main" val="0"/>
+                        </a:ext>
+                      </a:extLst>
+                    </a:blip>
+                    <a:stretch>
+                      <a:fillRect/>
+                    </a:stretch>
+                  </pic:blipFill>
+                  <pic:spPr>
+                    <a:xfrm>
+                      <a:off x="0" y="0"/>
+                      <a:ext cx="4945892" cy="2882405"/>
+                    </a:xfrm>
+                    <a:prstGeom prst="rect">
+                      <a:avLst/>
+                    </a:prstGeom>
+                    <a:ln>
+                      <a:solidFill>
+                        <a:schemeClr val="tx1"/>
+                      </a:solidFill>
+                    </a:ln>
+                  </pic:spPr>
+                </pic:pic>
+              </a:graphicData>
+            </a:graphic>
+          </wp:inline>
+        </w:drawing>
+      </w:r>
+    </w:p>
+    <w:p>
+      <w:pPr>
+        <w:rPr>
+          <w:b/>
+          <w:u w:val="single"/>
+        </w:rPr>
+      </w:pPr>
+    </w:p>
+    <w:p>
+      <w:r>
+        <w:t xml:space="preserve">For </w:t>
+      </w:r>
+      <w:r>
+        <w:rPr>
+          <w:i/>
+          <w:color w:val="FF0000"/>
+        </w:rPr>
+        <w:t>result</w:t>
+      </w:r>
+      <w:r>
+        <w:rPr>
+          <w:i/>
+          <w:color w:val="FF0000"/>
+        </w:rPr>
+        <w:t xml:space="preserve">_id </w:t>
+      </w:r>
+      <w:r>
+        <w:t xml:space="preserve">I chose to use int() as the storage type since there could be over 32,767 entries of </w:t>
+      </w:r>
+      <w:r>
+        <w:t>results</w:t>
+      </w:r>
+      <w:r>
+        <w:t xml:space="preserve"> which is the maximum provided by smallint(). For </w:t>
+      </w:r>
+      <w:r>
+        <w:rPr>
+          <w:i/>
+          <w:color w:val="FF0000"/>
+        </w:rPr>
+        <w:t>home_goals</w:t>
+      </w:r>
+      <w:r>
+        <w:t xml:space="preserve"> </w:t>
+      </w:r>
+      <w:r>
+        <w:t xml:space="preserve">and </w:t>
+      </w:r>
+      <w:r>
+        <w:rPr>
+          <w:i/>
+          <w:color w:val="FF0000"/>
+        </w:rPr>
+        <w:t>away_g</w:t>
+      </w:r>
+      <w:r>
+        <w:rPr>
+          <w:i/>
+          <w:color w:val="FF0000"/>
+        </w:rPr>
+        <w:t>oals</w:t>
+      </w:r>
+      <w:r>
+        <w:t xml:space="preserve"> </w:t>
+      </w:r>
+      <w:r>
+        <w:t xml:space="preserve">I used tinyint() as it is extremely unlikely a </w:t>
+      </w:r>
+      <w:r>
+        <w:t>given team will score more</w:t>
+      </w:r>
+      <w:r>
+        <w:t xml:space="preserve"> than 255</w:t>
+      </w:r>
+      <w:r>
+        <w:t xml:space="preserve"> goals</w:t>
+      </w:r>
+      <w:r>
+        <w:t xml:space="preserve">. For </w:t>
+      </w:r>
+      <w:r>
+        <w:rPr>
+          <w:i/>
+          <w:color w:val="FF0000"/>
+        </w:rPr>
+        <w:t>result</w:t>
+      </w:r>
+      <w:r>
+        <w:t xml:space="preserve"> I </w:t>
+      </w:r>
+      <w:r>
+        <w:t>limited the varchar() storage type to 4 characters as a result will be either ‘win’ or ‘draw’.</w:t>
+      </w:r>
+    </w:p>
+    <w:p/>
+    <w:p/>
+    <w:p/>
+    <w:p>
+      <w:pPr>
+        <w:jc w:val="center"/>
+        <w:rPr>
+          <w:b/>
+          <w:sz w:val="28"/>
+          <w:u w:val="single"/>
+        </w:rPr>
+      </w:pPr>
+      <w:r>
+        <w:rPr>
+          <w:noProof/>
+          <w:sz w:val="28"/>
+        </w:rPr>
+        <w:drawing>
+          <wp:inline distT="0" distB="0" distL="0" distR="0" wp14:anchorId="44AFEC50" wp14:editId="2D68341B">
+            <wp:extent cx="4945892" cy="2719549"/>
+            <wp:effectExtent l="12700" t="12700" r="7620" b="11430"/>
+            <wp:docPr id="21" name="Picture 21"/>
+            <wp:cNvGraphicFramePr>
+              <a:graphicFrameLocks xmlns:a="http://schemas.openxmlformats.org/drawingml/2006/main" noChangeAspect="1"/>
+            </wp:cNvGraphicFramePr>
+            <a:graphic xmlns:a="http://schemas.openxmlformats.org/drawingml/2006/main">
+              <a:graphicData uri="http://schemas.openxmlformats.org/drawingml/2006/picture">
+                <pic:pic xmlns:pic="http://schemas.openxmlformats.org/drawingml/2006/picture">
+                  <pic:nvPicPr>
+                    <pic:cNvPr id="16" name="Screen Shot 2018-11-15 at 21.45.33.png"/>
+                    <pic:cNvPicPr/>
+                  </pic:nvPicPr>
+                  <pic:blipFill>
+                    <a:blip r:embed="rId20" cstate="print">
+                      <a:extLst>
+                        <a:ext uri="{28A0092B-C50C-407E-A947-70E740481C1C}">
+                          <a14:useLocalDpi xmlns:a14="http://schemas.microsoft.com/office/drawing/2010/main" val="0"/>
+                        </a:ext>
+                      </a:extLst>
+                    </a:blip>
+                    <a:stretch>
+                      <a:fillRect/>
+                    </a:stretch>
+                  </pic:blipFill>
+                  <pic:spPr>
+                    <a:xfrm>
+                      <a:off x="0" y="0"/>
+                      <a:ext cx="4945892" cy="2719549"/>
+                    </a:xfrm>
+                    <a:prstGeom prst="rect">
+                      <a:avLst/>
+                    </a:prstGeom>
+                    <a:ln>
+                      <a:solidFill>
+                        <a:schemeClr val="tx1"/>
+                      </a:solidFill>
+                    </a:ln>
+                  </pic:spPr>
+                </pic:pic>
+              </a:graphicData>
+            </a:graphic>
+          </wp:inline>
+        </w:drawing>
+      </w:r>
+    </w:p>
+    <w:p>
+      <w:pPr>
+        <w:rPr>
+          <w:b/>
+          <w:u w:val="single"/>
+        </w:rPr>
+      </w:pPr>
+    </w:p>
+    <w:p>
+      <w:pPr>
+        <w:rPr>
+          <w:i/>
+          <w:color w:val="FF0000"/>
+        </w:rPr>
+      </w:pPr>
+      <w:r>
+        <w:t xml:space="preserve">For </w:t>
+      </w:r>
+      <w:r>
+        <w:rPr>
+          <w:i/>
+          <w:color w:val="FF0000"/>
+        </w:rPr>
+        <w:t>stadium</w:t>
+      </w:r>
+      <w:r>
+        <w:rPr>
+          <w:i/>
+          <w:color w:val="FF0000"/>
+        </w:rPr>
+        <w:t xml:space="preserve">_id </w:t>
+      </w:r>
+      <w:r>
+        <w:t xml:space="preserve">I chose to use </w:t>
+      </w:r>
+      <w:r>
+        <w:t>smallint</w:t>
+      </w:r>
+      <w:r>
+        <w:t xml:space="preserve">() as the storage type since </w:t>
+      </w:r>
+      <w:r>
+        <w:t xml:space="preserve">it is unlikely for </w:t>
+      </w:r>
+      <w:r>
+        <w:t xml:space="preserve">there </w:t>
+      </w:r>
+      <w:r>
+        <w:t>to</w:t>
+      </w:r>
+      <w:r>
+        <w:t xml:space="preserve"> be over 32,767 entries of </w:t>
+      </w:r>
+      <w:r>
+        <w:t>stadiums</w:t>
+      </w:r>
+      <w:r>
+        <w:t xml:space="preserve"> which is the maximum provided by smallint(). For </w:t>
+      </w:r>
+      <w:r>
+        <w:rPr>
+          <w:i/>
+          <w:color w:val="FF0000"/>
+        </w:rPr>
+        <w:t>opened</w:t>
+      </w:r>
+      <w:r>
+        <w:t xml:space="preserve"> </w:t>
+      </w:r>
+      <w:r>
+        <w:t xml:space="preserve">I used </w:t>
+      </w:r>
+      <w:r>
+        <w:t>smallint() instead of year since year only supports values after 1901 and some stadiums in the premier league were older than this.</w:t>
+      </w:r>
+    </w:p>
+    <w:p/>
+    <w:p/>
+    <w:p>
+      <w:pPr>
+        <w:jc w:val="center"/>
+        <w:rPr>
+          <w:b/>
+          <w:sz w:val="28"/>
+          <w:u w:val="single"/>
+        </w:rPr>
+      </w:pPr>
+    </w:p>
+    <w:p>
+      <w:pPr>
+        <w:jc w:val="center"/>
+        <w:rPr>
+          <w:b/>
+          <w:sz w:val="28"/>
+          <w:u w:val="single"/>
+        </w:rPr>
+      </w:pPr>
+    </w:p>
+    <w:p>
+      <w:pPr>
+        <w:jc w:val="center"/>
+        <w:rPr>
+          <w:b/>
+          <w:sz w:val="28"/>
+          <w:u w:val="single"/>
+        </w:rPr>
+      </w:pPr>
+      <w:r>
+        <w:rPr>
+          <w:noProof/>
+          <w:sz w:val="28"/>
+        </w:rPr>
+        <w:drawing>
+          <wp:inline distT="0" distB="0" distL="0" distR="0" wp14:anchorId="289075E0" wp14:editId="413A3630">
+            <wp:extent cx="5007935" cy="3244045"/>
+            <wp:effectExtent l="12700" t="12700" r="8890" b="7620"/>
+            <wp:docPr id="22" name="Picture 22"/>
+            <wp:cNvGraphicFramePr>
+              <a:graphicFrameLocks xmlns:a="http://schemas.openxmlformats.org/drawingml/2006/main" noChangeAspect="1"/>
+            </wp:cNvGraphicFramePr>
+            <a:graphic xmlns:a="http://schemas.openxmlformats.org/drawingml/2006/main">
+              <a:graphicData uri="http://schemas.openxmlformats.org/drawingml/2006/picture">
+                <pic:pic xmlns:pic="http://schemas.openxmlformats.org/drawingml/2006/picture">
+                  <pic:nvPicPr>
+                    <pic:cNvPr id="16" name="Screen Shot 2018-11-15 at 21.45.33.png"/>
+                    <pic:cNvPicPr/>
+                  </pic:nvPicPr>
+                  <pic:blipFill>
+                    <a:blip r:embed="rId21" cstate="print">
+                      <a:extLst>
+                        <a:ext uri="{28A0092B-C50C-407E-A947-70E740481C1C}">
+                          <a14:useLocalDpi xmlns:a14="http://schemas.microsoft.com/office/drawing/2010/main" val="0"/>
+                        </a:ext>
+                      </a:extLst>
+                    </a:blip>
+                    <a:stretch>
+                      <a:fillRect/>
+                    </a:stretch>
+                  </pic:blipFill>
+                  <pic:spPr>
+                    <a:xfrm>
+                      <a:off x="0" y="0"/>
+                      <a:ext cx="5022601" cy="3253545"/>
+                    </a:xfrm>
+                    <a:prstGeom prst="rect">
+                      <a:avLst/>
+                    </a:prstGeom>
+                    <a:ln>
+                      <a:solidFill>
+                        <a:schemeClr val="tx1"/>
+                      </a:solidFill>
+                    </a:ln>
+                  </pic:spPr>
+                </pic:pic>
+              </a:graphicData>
+            </a:graphic>
+          </wp:inline>
+        </w:drawing>
+      </w:r>
+    </w:p>
+    <w:p>
+      <w:pPr>
+        <w:rPr>
+          <w:b/>
+          <w:u w:val="single"/>
+        </w:rPr>
+      </w:pPr>
+    </w:p>
+    <w:p>
+      <w:pPr>
+        <w:rPr>
+          <w:i/>
+          <w:color w:val="FF0000"/>
+        </w:rPr>
+      </w:pPr>
+      <w:r>
+        <w:t xml:space="preserve">For </w:t>
+      </w:r>
+      <w:r>
+        <w:rPr>
+          <w:i/>
+          <w:color w:val="FF0000"/>
+        </w:rPr>
+        <w:t>team</w:t>
+      </w:r>
+      <w:r>
+        <w:rPr>
+          <w:i/>
+          <w:color w:val="FF0000"/>
+        </w:rPr>
+        <w:t xml:space="preserve">_id </w:t>
+      </w:r>
+      <w:r>
+        <w:t xml:space="preserve">I chose to use smallint() as the storage type since it is unlikely for there to be over 32,767 entries of </w:t>
+      </w:r>
+      <w:r>
+        <w:t>teams</w:t>
+      </w:r>
+      <w:r>
+        <w:t xml:space="preserve"> which is the maximum provided by smallint(). For </w:t>
+      </w:r>
+      <w:r>
+        <w:rPr>
+          <w:i/>
+          <w:color w:val="FF0000"/>
+        </w:rPr>
+        <w:t>position</w:t>
+      </w:r>
+      <w:r>
+        <w:t xml:space="preserve"> I used </w:t>
+      </w:r>
+      <w:r>
+        <w:t xml:space="preserve">tinyint() as players numbers don’t tend to be more than 255. </w:t>
+      </w:r>
+      <w:r>
+        <w:t xml:space="preserve">For </w:t>
+      </w:r>
+      <w:proofErr w:type="spellStart"/>
+      <w:r>
+        <w:rPr>
+          <w:i/>
+          <w:color w:val="FF0000"/>
+        </w:rPr>
+        <w:t>goal_difference</w:t>
+      </w:r>
+      <w:proofErr w:type="spellEnd"/>
+      <w:r>
+        <w:t xml:space="preserve"> I used </w:t>
+      </w:r>
+      <w:r>
+        <w:t>smallint</w:t>
+      </w:r>
+      <w:r>
+        <w:t xml:space="preserve">() as </w:t>
+      </w:r>
+      <w:r>
+        <w:t>I needed the smallest data type available to support negative numbers.</w:t>
+      </w:r>
+      <w:r>
+        <w:t xml:space="preserve"> </w:t>
+      </w:r>
+    </w:p>
+    <w:p>
+      <w:pPr>
+        <w:jc w:val="center"/>
+        <w:rPr>
+          <w:b/>
+          <w:sz w:val="28"/>
+          <w:u w:val="single"/>
+        </w:rPr>
+      </w:pPr>
+      <w:r>
+        <w:rPr>
+          <w:noProof/>
+          <w:sz w:val="28"/>
+        </w:rPr>
+        <w:lastRenderedPageBreak/>
+        <w:drawing>
+          <wp:inline distT="0" distB="0" distL="0" distR="0" wp14:anchorId="56E9B9D4" wp14:editId="1EB1582C">
+            <wp:extent cx="5022601" cy="3015436"/>
+            <wp:effectExtent l="12700" t="12700" r="6985" b="7620"/>
+            <wp:docPr id="24" name="Picture 24"/>
+            <wp:cNvGraphicFramePr>
+              <a:graphicFrameLocks xmlns:a="http://schemas.openxmlformats.org/drawingml/2006/main" noChangeAspect="1"/>
+            </wp:cNvGraphicFramePr>
+            <a:graphic xmlns:a="http://schemas.openxmlformats.org/drawingml/2006/main">
+              <a:graphicData uri="http://schemas.openxmlformats.org/drawingml/2006/picture">
+                <pic:pic xmlns:pic="http://schemas.openxmlformats.org/drawingml/2006/picture">
+                  <pic:nvPicPr>
+                    <pic:cNvPr id="16" name="Screen Shot 2018-11-15 at 21.45.33.png"/>
+                    <pic:cNvPicPr/>
+                  </pic:nvPicPr>
+                  <pic:blipFill>
+                    <a:blip r:embed="rId22" cstate="print">
+                      <a:extLst>
+                        <a:ext uri="{28A0092B-C50C-407E-A947-70E740481C1C}">
+                          <a14:useLocalDpi xmlns:a14="http://schemas.microsoft.com/office/drawing/2010/main" val="0"/>
+                        </a:ext>
+                      </a:extLst>
+                    </a:blip>
+                    <a:stretch>
+                      <a:fillRect/>
+                    </a:stretch>
+                  </pic:blipFill>
+                  <pic:spPr>
+                    <a:xfrm>
+                      <a:off x="0" y="0"/>
+                      <a:ext cx="5022601" cy="3015436"/>
+                    </a:xfrm>
+                    <a:prstGeom prst="rect">
+                      <a:avLst/>
+                    </a:prstGeom>
+                    <a:ln>
+                      <a:solidFill>
+                        <a:schemeClr val="tx1"/>
+                      </a:solidFill>
+                    </a:ln>
+                  </pic:spPr>
+                </pic:pic>
+              </a:graphicData>
+            </a:graphic>
+          </wp:inline>
+        </w:drawing>
+      </w:r>
+    </w:p>
+    <w:p>
+      <w:pPr>
+        <w:rPr>
+          <w:b/>
+          <w:u w:val="single"/>
+        </w:rPr>
+      </w:pPr>
+    </w:p>
+    <w:p>
+      <w:r>
+        <w:t xml:space="preserve">For </w:t>
+      </w:r>
+      <w:r>
+        <w:rPr>
+          <w:i/>
+          <w:color w:val="FF0000"/>
+        </w:rPr>
+        <w:t>transfer</w:t>
+      </w:r>
+      <w:r>
+        <w:rPr>
+          <w:i/>
+          <w:color w:val="FF0000"/>
+        </w:rPr>
+        <w:t xml:space="preserve">_id </w:t>
+      </w:r>
+      <w:r>
+        <w:t xml:space="preserve">I chose to use smallint() as the storage type since it is unlikely for there to be over 32,767 entries of </w:t>
+      </w:r>
+      <w:r>
+        <w:t>transfers</w:t>
+      </w:r>
+      <w:r>
+        <w:t xml:space="preserve"> which is the maximum provided by smallint(). For </w:t>
+      </w:r>
+      <w:proofErr w:type="spellStart"/>
+      <w:r>
+        <w:rPr>
+          <w:i/>
+          <w:color w:val="FF0000"/>
+        </w:rPr>
+        <w:t>transfer_fee</w:t>
+      </w:r>
+      <w:proofErr w:type="spellEnd"/>
+      <w:r>
+        <w:t xml:space="preserve"> I used </w:t>
+      </w:r>
+      <w:r>
+        <w:t>int</w:t>
+      </w:r>
+      <w:r>
+        <w:t xml:space="preserve">() as </w:t>
+      </w:r>
+      <w:r>
+        <w:t>transfer fees tend to be in the millions and this was the smallest data type that supported a suitable range.</w:t>
+      </w:r>
+    </w:p>
+    <w:p/>
+    <w:p>
+      <w:r>
+        <w:t>All of the above data types and constraints were chosen in order to:</w:t>
+      </w:r>
+    </w:p>
+    <w:p/>
+    <w:p>
+      <w:pPr>
+        <w:pStyle w:val="ListParagraph"/>
+        <w:numPr>
+          <w:ilvl w:val="0"/>
+          <w:numId w:val="6"/>
+        </w:numPr>
+        <w:rPr>
+          <w:color w:val="000000" w:themeColor="text1"/>
+        </w:rPr>
+      </w:pPr>
+      <w:r>
+        <w:rPr>
+          <w:color w:val="000000" w:themeColor="text1"/>
+        </w:rPr>
+        <w:t>Use minimal storage</w:t>
+      </w:r>
+    </w:p>
+    <w:p>
+      <w:pPr>
+        <w:pStyle w:val="ListParagraph"/>
+        <w:numPr>
+          <w:ilvl w:val="0"/>
+          <w:numId w:val="6"/>
+        </w:numPr>
+        <w:rPr>
+          <w:color w:val="000000" w:themeColor="text1"/>
+        </w:rPr>
+      </w:pPr>
+      <w:r>
+        <w:rPr>
+          <w:color w:val="000000" w:themeColor="text1"/>
+        </w:rPr>
+        <w:t>Ensure validity of data entries</w:t>
+      </w:r>
+    </w:p>
+    <w:p>
+      <w:pPr>
+        <w:pStyle w:val="ListParagraph"/>
+        <w:numPr>
+          <w:ilvl w:val="0"/>
+          <w:numId w:val="6"/>
+        </w:numPr>
+        <w:rPr>
+          <w:color w:val="000000" w:themeColor="text1"/>
+        </w:rPr>
+      </w:pPr>
+      <w:r>
+        <w:rPr>
+          <w:color w:val="000000" w:themeColor="text1"/>
+        </w:rPr>
+        <w:t>Ensure consistency across all relations</w:t>
+      </w:r>
+    </w:p>
+    <w:p>
+      <w:pPr>
+        <w:rPr>
+          <w:color w:val="000000" w:themeColor="text1"/>
+        </w:rPr>
+      </w:pPr>
+      <w:bookmarkStart w:id="0" w:name="_GoBack"/>
       <w:bookmarkEnd w:id="0"/>
     </w:p>
+    <w:p>
+      <w:pPr>
+        <w:rPr>
+          <w:i/>
+          <w:color w:val="FF0000"/>
+        </w:rPr>
+      </w:pPr>
+    </w:p>
+    <w:p/>
+    <w:p/>
+    <w:p/>
+    <w:p>
+      <w:pPr>
+        <w:rPr>
+          <w:i/>
+        </w:rPr>
+      </w:pPr>
+    </w:p>
+    <w:p/>
+    <w:p>
+      <w:pPr>
+        <w:rPr>
+          <w:b/>
+          <w:u w:val="single"/>
+        </w:rPr>
+      </w:pPr>
+    </w:p>
+    <w:p>
+      <w:pPr>
+        <w:rPr>
+          <w:b/>
+          <w:sz w:val="28"/>
+          <w:u w:val="single"/>
+        </w:rPr>
+      </w:pPr>
+    </w:p>
+    <w:p>
+      <w:pPr>
+        <w:rPr>
+          <w:b/>
+          <w:u w:val="single"/>
+        </w:rPr>
+      </w:pPr>
+    </w:p>
+    <w:p>
+      <w:pPr>
+        <w:rPr>
+          <w:b/>
+          <w:u w:val="single"/>
+        </w:rPr>
+      </w:pPr>
+    </w:p>
+    <w:p>
+      <w:pPr>
+        <w:rPr>
+          <w:b/>
+          <w:u w:val="single"/>
+        </w:rPr>
+      </w:pPr>
+    </w:p>
     <w:sectPr>
-      <w:headerReference w:type="default" r:id="rId12"/>
+      <w:headerReference w:type="default" r:id="rId23"/>
       <w:pgSz w:w="11900" w:h="16840"/>
       <w:pgMar w:top="1440" w:right="1440" w:bottom="1440" w:left="1440" w:header="708" w:footer="708" w:gutter="0"/>
       <w:cols w:space="708"/>
@@ -1034,6 +3287,490 @@
 <file path=word/numbering.xml><?xml version="1.0" encoding="utf-8"?>
 <w:numbering xmlns:wpc="http://schemas.microsoft.com/office/word/2010/wordprocessingCanvas" xmlns:cx="http://schemas.microsoft.com/office/drawing/2014/chartex" xmlns:cx1="http://schemas.microsoft.com/office/drawing/2015/9/8/chartex" xmlns:cx2="http://schemas.microsoft.com/office/drawing/2015/10/21/chartex" xmlns:cx3="http://schemas.microsoft.com/office/drawing/2016/5/9/chartex" xmlns:cx4="http://schemas.microsoft.com/office/drawing/2016/5/10/chartex" xmlns:cx5="http://schemas.microsoft.com/office/drawing/2016/5/11/chartex" xmlns:cx6="http://schemas.microsoft.com/office/drawing/2016/5/12/chartex" xmlns:cx7="http://schemas.microsoft.com/office/drawing/2016/5/13/chartex" xmlns:cx8="http://schemas.microsoft.com/office/drawing/2016/5/14/chartex" xmlns:mc="http://schemas.openxmlformats.org/markup-compatibility/2006" xmlns:aink="http://schemas.microsoft.com/office/drawing/2016/ink" xmlns:am3d="http://schemas.microsoft.com/office/drawing/2017/model3d" xmlns:o="urn:schemas-microsoft-com:office:office" xmlns:r="http://schemas.openxmlformats.org/officeDocument/2006/relationships" xmlns:m="http://schemas.openxmlformats.org/officeDocument/2006/math" xmlns:v="urn:schemas-microsoft-com:vml" xmlns:wp14="http://schemas.microsoft.com/office/word/2010/wordprocessingDrawing" xmlns:wp="http://schemas.openxmlformats.org/drawingml/2006/wordprocessingDrawing" xmlns:w10="urn:schemas-microsoft-com:office:word" xmlns:w="http://schemas.openxmlformats.org/wordprocessingml/2006/main" xmlns:w14="http://schemas.microsoft.com/office/word/2010/wordml" xmlns:w15="http://schemas.microsoft.com/office/word/2012/wordml" xmlns:w16cid="http://schemas.microsoft.com/office/word/2016/wordml/cid" xmlns:w16se="http://schemas.microsoft.com/office/word/2015/wordml/symex" xmlns:wpg="http://schemas.microsoft.com/office/word/2010/wordprocessingGroup" xmlns:wpi="http://schemas.microsoft.com/office/word/2010/wordprocessingInk" xmlns:wne="http://schemas.microsoft.com/office/word/2006/wordml" xmlns:wps="http://schemas.microsoft.com/office/word/2010/wordprocessingShape" mc:Ignorable="w14 w15 w16se w16cid wp14">
   <w:abstractNum w:abstractNumId="0" w15:restartNumberingAfterBreak="0">
+    <w:nsid w:val="313B6CB7"/>
+    <w:multiLevelType w:val="hybridMultilevel"/>
+    <w:tmpl w:val="D16A5D1A"/>
+    <w:lvl w:ilvl="0" w:tplc="0409000F">
+      <w:start w:val="1"/>
+      <w:numFmt w:val="decimal"/>
+      <w:lvlText w:val="%1."/>
+      <w:lvlJc w:val="left"/>
+      <w:pPr>
+        <w:ind w:left="787" w:hanging="360"/>
+      </w:pPr>
+    </w:lvl>
+    <w:lvl w:ilvl="1" w:tplc="04090019" w:tentative="1">
+      <w:start w:val="1"/>
+      <w:numFmt w:val="lowerLetter"/>
+      <w:lvlText w:val="%2."/>
+      <w:lvlJc w:val="left"/>
+      <w:pPr>
+        <w:ind w:left="1507" w:hanging="360"/>
+      </w:pPr>
+    </w:lvl>
+    <w:lvl w:ilvl="2" w:tplc="0409001B" w:tentative="1">
+      <w:start w:val="1"/>
+      <w:numFmt w:val="lowerRoman"/>
+      <w:lvlText w:val="%3."/>
+      <w:lvlJc w:val="right"/>
+      <w:pPr>
+        <w:ind w:left="2227" w:hanging="180"/>
+      </w:pPr>
+    </w:lvl>
+    <w:lvl w:ilvl="3" w:tplc="0409000F" w:tentative="1">
+      <w:start w:val="1"/>
+      <w:numFmt w:val="decimal"/>
+      <w:lvlText w:val="%4."/>
+      <w:lvlJc w:val="left"/>
+      <w:pPr>
+        <w:ind w:left="2947" w:hanging="360"/>
+      </w:pPr>
+    </w:lvl>
+    <w:lvl w:ilvl="4" w:tplc="04090019" w:tentative="1">
+      <w:start w:val="1"/>
+      <w:numFmt w:val="lowerLetter"/>
+      <w:lvlText w:val="%5."/>
+      <w:lvlJc w:val="left"/>
+      <w:pPr>
+        <w:ind w:left="3667" w:hanging="360"/>
+      </w:pPr>
+    </w:lvl>
+    <w:lvl w:ilvl="5" w:tplc="0409001B" w:tentative="1">
+      <w:start w:val="1"/>
+      <w:numFmt w:val="lowerRoman"/>
+      <w:lvlText w:val="%6."/>
+      <w:lvlJc w:val="right"/>
+      <w:pPr>
+        <w:ind w:left="4387" w:hanging="180"/>
+      </w:pPr>
+    </w:lvl>
+    <w:lvl w:ilvl="6" w:tplc="0409000F" w:tentative="1">
+      <w:start w:val="1"/>
+      <w:numFmt w:val="decimal"/>
+      <w:lvlText w:val="%7."/>
+      <w:lvlJc w:val="left"/>
+      <w:pPr>
+        <w:ind w:left="5107" w:hanging="360"/>
+      </w:pPr>
+    </w:lvl>
+    <w:lvl w:ilvl="7" w:tplc="04090019" w:tentative="1">
+      <w:start w:val="1"/>
+      <w:numFmt w:val="lowerLetter"/>
+      <w:lvlText w:val="%8."/>
+      <w:lvlJc w:val="left"/>
+      <w:pPr>
+        <w:ind w:left="5827" w:hanging="360"/>
+      </w:pPr>
+    </w:lvl>
+    <w:lvl w:ilvl="8" w:tplc="0409001B" w:tentative="1">
+      <w:start w:val="1"/>
+      <w:numFmt w:val="lowerRoman"/>
+      <w:lvlText w:val="%9."/>
+      <w:lvlJc w:val="right"/>
+      <w:pPr>
+        <w:ind w:left="6547" w:hanging="180"/>
+      </w:pPr>
+    </w:lvl>
+  </w:abstractNum>
+  <w:abstractNum w:abstractNumId="1" w15:restartNumberingAfterBreak="0">
+    <w:nsid w:val="51E349F9"/>
+    <w:multiLevelType w:val="hybridMultilevel"/>
+    <w:tmpl w:val="38B62536"/>
+    <w:lvl w:ilvl="0" w:tplc="04090001">
+      <w:start w:val="1"/>
+      <w:numFmt w:val="bullet"/>
+      <w:lvlText w:val=""/>
+      <w:lvlJc w:val="left"/>
+      <w:pPr>
+        <w:ind w:left="720" w:hanging="360"/>
+      </w:pPr>
+      <w:rPr>
+        <w:rFonts w:ascii="Symbol" w:hAnsi="Symbol" w:hint="default"/>
+      </w:rPr>
+    </w:lvl>
+    <w:lvl w:ilvl="1" w:tplc="04090003" w:tentative="1">
+      <w:start w:val="1"/>
+      <w:numFmt w:val="bullet"/>
+      <w:lvlText w:val="o"/>
+      <w:lvlJc w:val="left"/>
+      <w:pPr>
+        <w:ind w:left="1440" w:hanging="360"/>
+      </w:pPr>
+      <w:rPr>
+        <w:rFonts w:ascii="Courier New" w:hAnsi="Courier New" w:cs="Courier New" w:hint="default"/>
+      </w:rPr>
+    </w:lvl>
+    <w:lvl w:ilvl="2" w:tplc="04090005" w:tentative="1">
+      <w:start w:val="1"/>
+      <w:numFmt w:val="bullet"/>
+      <w:lvlText w:val=""/>
+      <w:lvlJc w:val="left"/>
+      <w:pPr>
+        <w:ind w:left="2160" w:hanging="360"/>
+      </w:pPr>
+      <w:rPr>
+        <w:rFonts w:ascii="Wingdings" w:hAnsi="Wingdings" w:hint="default"/>
+      </w:rPr>
+    </w:lvl>
+    <w:lvl w:ilvl="3" w:tplc="04090001" w:tentative="1">
+      <w:start w:val="1"/>
+      <w:numFmt w:val="bullet"/>
+      <w:lvlText w:val=""/>
+      <w:lvlJc w:val="left"/>
+      <w:pPr>
+        <w:ind w:left="2880" w:hanging="360"/>
+      </w:pPr>
+      <w:rPr>
+        <w:rFonts w:ascii="Symbol" w:hAnsi="Symbol" w:hint="default"/>
+      </w:rPr>
+    </w:lvl>
+    <w:lvl w:ilvl="4" w:tplc="04090003" w:tentative="1">
+      <w:start w:val="1"/>
+      <w:numFmt w:val="bullet"/>
+      <w:lvlText w:val="o"/>
+      <w:lvlJc w:val="left"/>
+      <w:pPr>
+        <w:ind w:left="3600" w:hanging="360"/>
+      </w:pPr>
+      <w:rPr>
+        <w:rFonts w:ascii="Courier New" w:hAnsi="Courier New" w:cs="Courier New" w:hint="default"/>
+      </w:rPr>
+    </w:lvl>
+    <w:lvl w:ilvl="5" w:tplc="04090005" w:tentative="1">
+      <w:start w:val="1"/>
+      <w:numFmt w:val="bullet"/>
+      <w:lvlText w:val=""/>
+      <w:lvlJc w:val="left"/>
+      <w:pPr>
+        <w:ind w:left="4320" w:hanging="360"/>
+      </w:pPr>
+      <w:rPr>
+        <w:rFonts w:ascii="Wingdings" w:hAnsi="Wingdings" w:hint="default"/>
+      </w:rPr>
+    </w:lvl>
+    <w:lvl w:ilvl="6" w:tplc="04090001" w:tentative="1">
+      <w:start w:val="1"/>
+      <w:numFmt w:val="bullet"/>
+      <w:lvlText w:val=""/>
+      <w:lvlJc w:val="left"/>
+      <w:pPr>
+        <w:ind w:left="5040" w:hanging="360"/>
+      </w:pPr>
+      <w:rPr>
+        <w:rFonts w:ascii="Symbol" w:hAnsi="Symbol" w:hint="default"/>
+      </w:rPr>
+    </w:lvl>
+    <w:lvl w:ilvl="7" w:tplc="04090003" w:tentative="1">
+      <w:start w:val="1"/>
+      <w:numFmt w:val="bullet"/>
+      <w:lvlText w:val="o"/>
+      <w:lvlJc w:val="left"/>
+      <w:pPr>
+        <w:ind w:left="5760" w:hanging="360"/>
+      </w:pPr>
+      <w:rPr>
+        <w:rFonts w:ascii="Courier New" w:hAnsi="Courier New" w:cs="Courier New" w:hint="default"/>
+      </w:rPr>
+    </w:lvl>
+    <w:lvl w:ilvl="8" w:tplc="04090005" w:tentative="1">
+      <w:start w:val="1"/>
+      <w:numFmt w:val="bullet"/>
+      <w:lvlText w:val=""/>
+      <w:lvlJc w:val="left"/>
+      <w:pPr>
+        <w:ind w:left="6480" w:hanging="360"/>
+      </w:pPr>
+      <w:rPr>
+        <w:rFonts w:ascii="Wingdings" w:hAnsi="Wingdings" w:hint="default"/>
+      </w:rPr>
+    </w:lvl>
+  </w:abstractNum>
+  <w:abstractNum w:abstractNumId="2" w15:restartNumberingAfterBreak="0">
+    <w:nsid w:val="58DD63E8"/>
+    <w:multiLevelType w:val="hybridMultilevel"/>
+    <w:tmpl w:val="1C38D914"/>
+    <w:lvl w:ilvl="0" w:tplc="04090001">
+      <w:start w:val="1"/>
+      <w:numFmt w:val="bullet"/>
+      <w:lvlText w:val=""/>
+      <w:lvlJc w:val="left"/>
+      <w:pPr>
+        <w:ind w:left="720" w:hanging="360"/>
+      </w:pPr>
+      <w:rPr>
+        <w:rFonts w:ascii="Symbol" w:hAnsi="Symbol" w:hint="default"/>
+      </w:rPr>
+    </w:lvl>
+    <w:lvl w:ilvl="1" w:tplc="04090003" w:tentative="1">
+      <w:start w:val="1"/>
+      <w:numFmt w:val="bullet"/>
+      <w:lvlText w:val="o"/>
+      <w:lvlJc w:val="left"/>
+      <w:pPr>
+        <w:ind w:left="1440" w:hanging="360"/>
+      </w:pPr>
+      <w:rPr>
+        <w:rFonts w:ascii="Courier New" w:hAnsi="Courier New" w:cs="Courier New" w:hint="default"/>
+      </w:rPr>
+    </w:lvl>
+    <w:lvl w:ilvl="2" w:tplc="04090005" w:tentative="1">
+      <w:start w:val="1"/>
+      <w:numFmt w:val="bullet"/>
+      <w:lvlText w:val=""/>
+      <w:lvlJc w:val="left"/>
+      <w:pPr>
+        <w:ind w:left="2160" w:hanging="360"/>
+      </w:pPr>
+      <w:rPr>
+        <w:rFonts w:ascii="Wingdings" w:hAnsi="Wingdings" w:hint="default"/>
+      </w:rPr>
+    </w:lvl>
+    <w:lvl w:ilvl="3" w:tplc="04090001" w:tentative="1">
+      <w:start w:val="1"/>
+      <w:numFmt w:val="bullet"/>
+      <w:lvlText w:val=""/>
+      <w:lvlJc w:val="left"/>
+      <w:pPr>
+        <w:ind w:left="2880" w:hanging="360"/>
+      </w:pPr>
+      <w:rPr>
+        <w:rFonts w:ascii="Symbol" w:hAnsi="Symbol" w:hint="default"/>
+      </w:rPr>
+    </w:lvl>
+    <w:lvl w:ilvl="4" w:tplc="04090003" w:tentative="1">
+      <w:start w:val="1"/>
+      <w:numFmt w:val="bullet"/>
+      <w:lvlText w:val="o"/>
+      <w:lvlJc w:val="left"/>
+      <w:pPr>
+        <w:ind w:left="3600" w:hanging="360"/>
+      </w:pPr>
+      <w:rPr>
+        <w:rFonts w:ascii="Courier New" w:hAnsi="Courier New" w:cs="Courier New" w:hint="default"/>
+      </w:rPr>
+    </w:lvl>
+    <w:lvl w:ilvl="5" w:tplc="04090005" w:tentative="1">
+      <w:start w:val="1"/>
+      <w:numFmt w:val="bullet"/>
+      <w:lvlText w:val=""/>
+      <w:lvlJc w:val="left"/>
+      <w:pPr>
+        <w:ind w:left="4320" w:hanging="360"/>
+      </w:pPr>
+      <w:rPr>
+        <w:rFonts w:ascii="Wingdings" w:hAnsi="Wingdings" w:hint="default"/>
+      </w:rPr>
+    </w:lvl>
+    <w:lvl w:ilvl="6" w:tplc="04090001" w:tentative="1">
+      <w:start w:val="1"/>
+      <w:numFmt w:val="bullet"/>
+      <w:lvlText w:val=""/>
+      <w:lvlJc w:val="left"/>
+      <w:pPr>
+        <w:ind w:left="5040" w:hanging="360"/>
+      </w:pPr>
+      <w:rPr>
+        <w:rFonts w:ascii="Symbol" w:hAnsi="Symbol" w:hint="default"/>
+      </w:rPr>
+    </w:lvl>
+    <w:lvl w:ilvl="7" w:tplc="04090003" w:tentative="1">
+      <w:start w:val="1"/>
+      <w:numFmt w:val="bullet"/>
+      <w:lvlText w:val="o"/>
+      <w:lvlJc w:val="left"/>
+      <w:pPr>
+        <w:ind w:left="5760" w:hanging="360"/>
+      </w:pPr>
+      <w:rPr>
+        <w:rFonts w:ascii="Courier New" w:hAnsi="Courier New" w:cs="Courier New" w:hint="default"/>
+      </w:rPr>
+    </w:lvl>
+    <w:lvl w:ilvl="8" w:tplc="04090005" w:tentative="1">
+      <w:start w:val="1"/>
+      <w:numFmt w:val="bullet"/>
+      <w:lvlText w:val=""/>
+      <w:lvlJc w:val="left"/>
+      <w:pPr>
+        <w:ind w:left="6480" w:hanging="360"/>
+      </w:pPr>
+      <w:rPr>
+        <w:rFonts w:ascii="Wingdings" w:hAnsi="Wingdings" w:hint="default"/>
+      </w:rPr>
+    </w:lvl>
+  </w:abstractNum>
+  <w:abstractNum w:abstractNumId="3" w15:restartNumberingAfterBreak="0">
+    <w:nsid w:val="68525938"/>
+    <w:multiLevelType w:val="hybridMultilevel"/>
+    <w:tmpl w:val="FEF24790"/>
+    <w:lvl w:ilvl="0" w:tplc="0409000F">
+      <w:start w:val="1"/>
+      <w:numFmt w:val="decimal"/>
+      <w:lvlText w:val="%1."/>
+      <w:lvlJc w:val="left"/>
+      <w:pPr>
+        <w:ind w:left="720" w:hanging="360"/>
+      </w:pPr>
+    </w:lvl>
+    <w:lvl w:ilvl="1" w:tplc="04090019" w:tentative="1">
+      <w:start w:val="1"/>
+      <w:numFmt w:val="lowerLetter"/>
+      <w:lvlText w:val="%2."/>
+      <w:lvlJc w:val="left"/>
+      <w:pPr>
+        <w:ind w:left="1440" w:hanging="360"/>
+      </w:pPr>
+    </w:lvl>
+    <w:lvl w:ilvl="2" w:tplc="0409001B" w:tentative="1">
+      <w:start w:val="1"/>
+      <w:numFmt w:val="lowerRoman"/>
+      <w:lvlText w:val="%3."/>
+      <w:lvlJc w:val="right"/>
+      <w:pPr>
+        <w:ind w:left="2160" w:hanging="180"/>
+      </w:pPr>
+    </w:lvl>
+    <w:lvl w:ilvl="3" w:tplc="0409000F" w:tentative="1">
+      <w:start w:val="1"/>
+      <w:numFmt w:val="decimal"/>
+      <w:lvlText w:val="%4."/>
+      <w:lvlJc w:val="left"/>
+      <w:pPr>
+        <w:ind w:left="2880" w:hanging="360"/>
+      </w:pPr>
+    </w:lvl>
+    <w:lvl w:ilvl="4" w:tplc="04090019" w:tentative="1">
+      <w:start w:val="1"/>
+      <w:numFmt w:val="lowerLetter"/>
+      <w:lvlText w:val="%5."/>
+      <w:lvlJc w:val="left"/>
+      <w:pPr>
+        <w:ind w:left="3600" w:hanging="360"/>
+      </w:pPr>
+    </w:lvl>
+    <w:lvl w:ilvl="5" w:tplc="0409001B" w:tentative="1">
+      <w:start w:val="1"/>
+      <w:numFmt w:val="lowerRoman"/>
+      <w:lvlText w:val="%6."/>
+      <w:lvlJc w:val="right"/>
+      <w:pPr>
+        <w:ind w:left="4320" w:hanging="180"/>
+      </w:pPr>
+    </w:lvl>
+    <w:lvl w:ilvl="6" w:tplc="0409000F" w:tentative="1">
+      <w:start w:val="1"/>
+      <w:numFmt w:val="decimal"/>
+      <w:lvlText w:val="%7."/>
+      <w:lvlJc w:val="left"/>
+      <w:pPr>
+        <w:ind w:left="5040" w:hanging="360"/>
+      </w:pPr>
+    </w:lvl>
+    <w:lvl w:ilvl="7" w:tplc="04090019" w:tentative="1">
+      <w:start w:val="1"/>
+      <w:numFmt w:val="lowerLetter"/>
+      <w:lvlText w:val="%8."/>
+      <w:lvlJc w:val="left"/>
+      <w:pPr>
+        <w:ind w:left="5760" w:hanging="360"/>
+      </w:pPr>
+    </w:lvl>
+    <w:lvl w:ilvl="8" w:tplc="0409001B" w:tentative="1">
+      <w:start w:val="1"/>
+      <w:numFmt w:val="lowerRoman"/>
+      <w:lvlText w:val="%9."/>
+      <w:lvlJc w:val="right"/>
+      <w:pPr>
+        <w:ind w:left="6480" w:hanging="180"/>
+      </w:pPr>
+    </w:lvl>
+  </w:abstractNum>
+  <w:abstractNum w:abstractNumId="4" w15:restartNumberingAfterBreak="0">
+    <w:nsid w:val="78C57811"/>
+    <w:multiLevelType w:val="hybridMultilevel"/>
+    <w:tmpl w:val="D140000E"/>
+    <w:lvl w:ilvl="0" w:tplc="0409000F">
+      <w:start w:val="1"/>
+      <w:numFmt w:val="decimal"/>
+      <w:lvlText w:val="%1."/>
+      <w:lvlJc w:val="left"/>
+      <w:pPr>
+        <w:ind w:left="720" w:hanging="360"/>
+      </w:pPr>
+    </w:lvl>
+    <w:lvl w:ilvl="1" w:tplc="04090019" w:tentative="1">
+      <w:start w:val="1"/>
+      <w:numFmt w:val="lowerLetter"/>
+      <w:lvlText w:val="%2."/>
+      <w:lvlJc w:val="left"/>
+      <w:pPr>
+        <w:ind w:left="1440" w:hanging="360"/>
+      </w:pPr>
+    </w:lvl>
+    <w:lvl w:ilvl="2" w:tplc="0409001B" w:tentative="1">
+      <w:start w:val="1"/>
+      <w:numFmt w:val="lowerRoman"/>
+      <w:lvlText w:val="%3."/>
+      <w:lvlJc w:val="right"/>
+      <w:pPr>
+        <w:ind w:left="2160" w:hanging="180"/>
+      </w:pPr>
+    </w:lvl>
+    <w:lvl w:ilvl="3" w:tplc="0409000F" w:tentative="1">
+      <w:start w:val="1"/>
+      <w:numFmt w:val="decimal"/>
+      <w:lvlText w:val="%4."/>
+      <w:lvlJc w:val="left"/>
+      <w:pPr>
+        <w:ind w:left="2880" w:hanging="360"/>
+      </w:pPr>
+    </w:lvl>
+    <w:lvl w:ilvl="4" w:tplc="04090019" w:tentative="1">
+      <w:start w:val="1"/>
+      <w:numFmt w:val="lowerLetter"/>
+      <w:lvlText w:val="%5."/>
+      <w:lvlJc w:val="left"/>
+      <w:pPr>
+        <w:ind w:left="3600" w:hanging="360"/>
+      </w:pPr>
+    </w:lvl>
+    <w:lvl w:ilvl="5" w:tplc="0409001B" w:tentative="1">
+      <w:start w:val="1"/>
+      <w:numFmt w:val="lowerRoman"/>
+      <w:lvlText w:val="%6."/>
+      <w:lvlJc w:val="right"/>
+      <w:pPr>
+        <w:ind w:left="4320" w:hanging="180"/>
+      </w:pPr>
+    </w:lvl>
+    <w:lvl w:ilvl="6" w:tplc="0409000F" w:tentative="1">
+      <w:start w:val="1"/>
+      <w:numFmt w:val="decimal"/>
+      <w:lvlText w:val="%7."/>
+      <w:lvlJc w:val="left"/>
+      <w:pPr>
+        <w:ind w:left="5040" w:hanging="360"/>
+      </w:pPr>
+    </w:lvl>
+    <w:lvl w:ilvl="7" w:tplc="04090019" w:tentative="1">
+      <w:start w:val="1"/>
+      <w:numFmt w:val="lowerLetter"/>
+      <w:lvlText w:val="%8."/>
+      <w:lvlJc w:val="left"/>
+      <w:pPr>
+        <w:ind w:left="5760" w:hanging="360"/>
+      </w:pPr>
+    </w:lvl>
+    <w:lvl w:ilvl="8" w:tplc="0409001B" w:tentative="1">
+      <w:start w:val="1"/>
+      <w:numFmt w:val="lowerRoman"/>
+      <w:lvlText w:val="%9."/>
+      <w:lvlJc w:val="right"/>
+      <w:pPr>
+        <w:ind w:left="6480" w:hanging="180"/>
+      </w:pPr>
+    </w:lvl>
+  </w:abstractNum>
+  <w:abstractNum w:abstractNumId="5" w15:restartNumberingAfterBreak="0">
     <w:nsid w:val="7C37124A"/>
     <w:multiLevelType w:val="hybridMultilevel"/>
     <w:tmpl w:val="8A8C8794"/>
@@ -1147,7 +3884,22 @@
     </w:lvl>
   </w:abstractNum>
   <w:num w:numId="1">
+    <w:abstractNumId w:val="5"/>
+  </w:num>
+  <w:num w:numId="2">
+    <w:abstractNumId w:val="1"/>
+  </w:num>
+  <w:num w:numId="3">
+    <w:abstractNumId w:val="2"/>
+  </w:num>
+  <w:num w:numId="4">
     <w:abstractNumId w:val="0"/>
+  </w:num>
+  <w:num w:numId="5">
+    <w:abstractNumId w:val="4"/>
+  </w:num>
+  <w:num w:numId="6">
+    <w:abstractNumId w:val="3"/>
   </w:num>
 </w:numbering>
 </file>

</xml_diff>